<commit_message>
$and, $or, implicit , explicit -added
</commit_message>
<xml_diff>
--- a/Module 5-In-Depth Exploration of MongoDB Queries.docx
+++ b/Module 5-In-Depth Exploration of MongoDB Queries.docx
@@ -1784,7 +1784,7 @@
           <w:sz w:val="34"/>
         </w:rPr>
       </w:pPr>
-      <w:hyperlink r:id="rId5" w:history="1">
+      <w:hyperlink r:id="rId5" w:anchor="mongodb-query-op.-ne" w:history="1">
         <w:r>
           <w:rPr>
             <w:rStyle w:val="Hyperlink"/>
@@ -2414,9 +2414,1481 @@
     <w:p>
       <w:pPr>
         <w:rPr>
-          <w:sz w:val="34"/>
-        </w:rPr>
-      </w:pPr>
+          <w:b/>
+          <w:sz w:val="44"/>
+        </w:rPr>
+      </w:pPr>
+      <w:r>
+        <w:rPr>
+          <w:b/>
+          <w:sz w:val="32"/>
+        </w:rPr>
+        <w:t xml:space="preserve">5-5 $and, $or, implicit </w:t>
+      </w:r>
+      <w:proofErr w:type="spellStart"/>
+      <w:r>
+        <w:rPr>
+          <w:b/>
+          <w:sz w:val="32"/>
+        </w:rPr>
+        <w:t>vs</w:t>
+      </w:r>
+      <w:proofErr w:type="spellEnd"/>
+      <w:r>
+        <w:rPr>
+          <w:b/>
+          <w:sz w:val="32"/>
+        </w:rPr>
+        <w:t xml:space="preserve"> explicit</w:t>
+      </w:r>
+    </w:p>
+    <w:p>
+      <w:pPr>
+        <w:rPr>
+          <w:sz w:val="34"/>
+        </w:rPr>
+      </w:pPr>
+      <w:proofErr w:type="spellStart"/>
+      <w:proofErr w:type="gramStart"/>
+      <w:r>
+        <w:rPr>
+          <w:sz w:val="34"/>
+        </w:rPr>
+        <w:t>db.test.find</w:t>
+      </w:r>
+      <w:proofErr w:type="spellEnd"/>
+      <w:r>
+        <w:rPr>
+          <w:sz w:val="34"/>
+        </w:rPr>
+        <w:t>(</w:t>
+      </w:r>
+      <w:proofErr w:type="gramEnd"/>
+      <w:r>
+        <w:rPr>
+          <w:sz w:val="34"/>
+        </w:rPr>
+        <w:t>{ age: { $ne: 15, $</w:t>
+      </w:r>
+      <w:proofErr w:type="spellStart"/>
+      <w:r>
+        <w:rPr>
+          <w:sz w:val="34"/>
+        </w:rPr>
+        <w:t>lt</w:t>
+      </w:r>
+      <w:proofErr w:type="spellEnd"/>
+      <w:r>
+        <w:rPr>
+          <w:sz w:val="34"/>
+        </w:rPr>
+        <w:t>: 30 } })</w:t>
+      </w:r>
+    </w:p>
+    <w:p>
+      <w:pPr>
+        <w:rPr>
+          <w:sz w:val="34"/>
+        </w:rPr>
+      </w:pPr>
+    </w:p>
+    <w:p>
+      <w:pPr>
+        <w:rPr>
+          <w:sz w:val="34"/>
+        </w:rPr>
+      </w:pPr>
+      <w:r>
+        <w:rPr>
+          <w:sz w:val="34"/>
+        </w:rPr>
+        <w:t>// ----------------Explicit $and ----------------</w:t>
+      </w:r>
+    </w:p>
+    <w:p>
+      <w:pPr>
+        <w:rPr>
+          <w:sz w:val="34"/>
+        </w:rPr>
+      </w:pPr>
+      <w:r>
+        <w:rPr>
+          <w:sz w:val="34"/>
+        </w:rPr>
+        <w:t>// ------------ ascending</w:t>
+      </w:r>
+    </w:p>
+    <w:p>
+      <w:pPr>
+        <w:rPr>
+          <w:sz w:val="34"/>
+        </w:rPr>
+      </w:pPr>
+      <w:r>
+        <w:rPr>
+          <w:sz w:val="34"/>
+        </w:rPr>
+        <w:t xml:space="preserve">// </w:t>
+      </w:r>
+      <w:proofErr w:type="spellStart"/>
+      <w:proofErr w:type="gramStart"/>
+      <w:r>
+        <w:rPr>
+          <w:sz w:val="34"/>
+        </w:rPr>
+        <w:t>db.test.find</w:t>
+      </w:r>
+      <w:proofErr w:type="spellEnd"/>
+      <w:r>
+        <w:rPr>
+          <w:sz w:val="34"/>
+        </w:rPr>
+        <w:t>(</w:t>
+      </w:r>
+      <w:proofErr w:type="gramEnd"/>
+      <w:r>
+        <w:rPr>
+          <w:sz w:val="34"/>
+        </w:rPr>
+        <w:t>{ age: { $ne: 15, $</w:t>
+      </w:r>
+      <w:proofErr w:type="spellStart"/>
+      <w:r>
+        <w:rPr>
+          <w:sz w:val="34"/>
+        </w:rPr>
+        <w:t>lt</w:t>
+      </w:r>
+      <w:proofErr w:type="spellEnd"/>
+      <w:r>
+        <w:rPr>
+          <w:sz w:val="34"/>
+        </w:rPr>
+        <w:t>: 30 } })</w:t>
+      </w:r>
+    </w:p>
+    <w:p>
+      <w:pPr>
+        <w:rPr>
+          <w:sz w:val="34"/>
+        </w:rPr>
+      </w:pPr>
+    </w:p>
+    <w:p>
+      <w:pPr>
+        <w:rPr>
+          <w:sz w:val="34"/>
+        </w:rPr>
+      </w:pPr>
+      <w:proofErr w:type="spellStart"/>
+      <w:proofErr w:type="gramStart"/>
+      <w:r>
+        <w:rPr>
+          <w:sz w:val="34"/>
+        </w:rPr>
+        <w:t>db.test.find</w:t>
+      </w:r>
+      <w:proofErr w:type="spellEnd"/>
+      <w:r>
+        <w:rPr>
+          <w:sz w:val="34"/>
+        </w:rPr>
+        <w:t>({</w:t>
+      </w:r>
+      <w:proofErr w:type="gramEnd"/>
+    </w:p>
+    <w:p>
+      <w:pPr>
+        <w:rPr>
+          <w:sz w:val="34"/>
+        </w:rPr>
+      </w:pPr>
+      <w:r>
+        <w:rPr>
+          <w:sz w:val="34"/>
+        </w:rPr>
+        <w:t xml:space="preserve">    $and: [</w:t>
+      </w:r>
+    </w:p>
+    <w:p>
+      <w:pPr>
+        <w:rPr>
+          <w:sz w:val="34"/>
+        </w:rPr>
+      </w:pPr>
+    </w:p>
+    <w:p>
+      <w:pPr>
+        <w:rPr>
+          <w:sz w:val="34"/>
+        </w:rPr>
+      </w:pPr>
+      <w:r>
+        <w:rPr>
+          <w:sz w:val="34"/>
+        </w:rPr>
+        <w:t xml:space="preserve">        </w:t>
+      </w:r>
+      <w:proofErr w:type="gramStart"/>
+      <w:r>
+        <w:rPr>
+          <w:sz w:val="34"/>
+        </w:rPr>
+        <w:t>{ age</w:t>
+      </w:r>
+      <w:proofErr w:type="gramEnd"/>
+      <w:r>
+        <w:rPr>
+          <w:sz w:val="34"/>
+        </w:rPr>
+        <w:t>: { $ne: 15 } },</w:t>
+      </w:r>
+    </w:p>
+    <w:p>
+      <w:pPr>
+        <w:rPr>
+          <w:sz w:val="34"/>
+        </w:rPr>
+      </w:pPr>
+      <w:r>
+        <w:rPr>
+          <w:sz w:val="34"/>
+        </w:rPr>
+        <w:t xml:space="preserve">        </w:t>
+      </w:r>
+      <w:proofErr w:type="gramStart"/>
+      <w:r>
+        <w:rPr>
+          <w:sz w:val="34"/>
+        </w:rPr>
+        <w:t>{ age</w:t>
+      </w:r>
+      <w:proofErr w:type="gramEnd"/>
+      <w:r>
+        <w:rPr>
+          <w:sz w:val="34"/>
+        </w:rPr>
+        <w:t>: { $</w:t>
+      </w:r>
+      <w:proofErr w:type="spellStart"/>
+      <w:r>
+        <w:rPr>
+          <w:sz w:val="34"/>
+        </w:rPr>
+        <w:t>lt</w:t>
+      </w:r>
+      <w:proofErr w:type="spellEnd"/>
+      <w:r>
+        <w:rPr>
+          <w:sz w:val="34"/>
+        </w:rPr>
+        <w:t>: 30 } }</w:t>
+      </w:r>
+    </w:p>
+    <w:p>
+      <w:pPr>
+        <w:rPr>
+          <w:sz w:val="34"/>
+        </w:rPr>
+      </w:pPr>
+    </w:p>
+    <w:p>
+      <w:pPr>
+        <w:rPr>
+          <w:sz w:val="34"/>
+        </w:rPr>
+      </w:pPr>
+      <w:r>
+        <w:rPr>
+          <w:sz w:val="34"/>
+        </w:rPr>
+        <w:t xml:space="preserve">    ]</w:t>
+      </w:r>
+    </w:p>
+    <w:p>
+      <w:pPr>
+        <w:rPr>
+          <w:sz w:val="34"/>
+        </w:rPr>
+      </w:pPr>
+      <w:r>
+        <w:rPr>
+          <w:sz w:val="34"/>
+        </w:rPr>
+        <w:lastRenderedPageBreak/>
+        <w:t>}).</w:t>
+      </w:r>
+      <w:proofErr w:type="gramStart"/>
+      <w:r>
+        <w:rPr>
+          <w:sz w:val="34"/>
+        </w:rPr>
+        <w:t>project({</w:t>
+      </w:r>
+      <w:proofErr w:type="gramEnd"/>
+    </w:p>
+    <w:p>
+      <w:pPr>
+        <w:rPr>
+          <w:sz w:val="34"/>
+        </w:rPr>
+      </w:pPr>
+      <w:r>
+        <w:rPr>
+          <w:sz w:val="34"/>
+        </w:rPr>
+        <w:t xml:space="preserve">    </w:t>
+      </w:r>
+      <w:proofErr w:type="gramStart"/>
+      <w:r>
+        <w:rPr>
+          <w:sz w:val="34"/>
+        </w:rPr>
+        <w:t>age</w:t>
+      </w:r>
+      <w:proofErr w:type="gramEnd"/>
+      <w:r>
+        <w:rPr>
+          <w:sz w:val="34"/>
+        </w:rPr>
+        <w:t>: 1</w:t>
+      </w:r>
+    </w:p>
+    <w:p>
+      <w:pPr>
+        <w:rPr>
+          <w:sz w:val="34"/>
+        </w:rPr>
+      </w:pPr>
+      <w:r>
+        <w:rPr>
+          <w:sz w:val="34"/>
+        </w:rPr>
+        <w:t>}).</w:t>
+      </w:r>
+      <w:proofErr w:type="gramStart"/>
+      <w:r>
+        <w:rPr>
+          <w:sz w:val="34"/>
+        </w:rPr>
+        <w:t>sort(</w:t>
+      </w:r>
+      <w:proofErr w:type="gramEnd"/>
+      <w:r>
+        <w:rPr>
+          <w:sz w:val="34"/>
+        </w:rPr>
+        <w:t>{ age: 1 })</w:t>
+      </w:r>
+    </w:p>
+    <w:p>
+      <w:pPr>
+        <w:rPr>
+          <w:sz w:val="34"/>
+        </w:rPr>
+      </w:pPr>
+    </w:p>
+    <w:p>
+      <w:pPr>
+        <w:rPr>
+          <w:sz w:val="34"/>
+        </w:rPr>
+      </w:pPr>
+      <w:r>
+        <w:rPr>
+          <w:sz w:val="34"/>
+        </w:rPr>
+        <w:t>// --------- descending</w:t>
+      </w:r>
+    </w:p>
+    <w:p>
+      <w:pPr>
+        <w:rPr>
+          <w:sz w:val="34"/>
+        </w:rPr>
+      </w:pPr>
+      <w:proofErr w:type="spellStart"/>
+      <w:proofErr w:type="gramStart"/>
+      <w:r>
+        <w:rPr>
+          <w:sz w:val="34"/>
+        </w:rPr>
+        <w:t>db.test.find</w:t>
+      </w:r>
+      <w:proofErr w:type="spellEnd"/>
+      <w:r>
+        <w:rPr>
+          <w:sz w:val="34"/>
+        </w:rPr>
+        <w:t>({</w:t>
+      </w:r>
+      <w:proofErr w:type="gramEnd"/>
+    </w:p>
+    <w:p>
+      <w:pPr>
+        <w:rPr>
+          <w:sz w:val="34"/>
+        </w:rPr>
+      </w:pPr>
+      <w:r>
+        <w:rPr>
+          <w:sz w:val="34"/>
+        </w:rPr>
+        <w:t xml:space="preserve">    $and: [</w:t>
+      </w:r>
+    </w:p>
+    <w:p>
+      <w:pPr>
+        <w:rPr>
+          <w:sz w:val="34"/>
+        </w:rPr>
+      </w:pPr>
+    </w:p>
+    <w:p>
+      <w:pPr>
+        <w:rPr>
+          <w:sz w:val="34"/>
+        </w:rPr>
+      </w:pPr>
+      <w:r>
+        <w:rPr>
+          <w:sz w:val="34"/>
+        </w:rPr>
+        <w:t xml:space="preserve">        </w:t>
+      </w:r>
+      <w:proofErr w:type="gramStart"/>
+      <w:r>
+        <w:rPr>
+          <w:sz w:val="34"/>
+        </w:rPr>
+        <w:t>{ age</w:t>
+      </w:r>
+      <w:proofErr w:type="gramEnd"/>
+      <w:r>
+        <w:rPr>
+          <w:sz w:val="34"/>
+        </w:rPr>
+        <w:t>: { $ne: 15 } },</w:t>
+      </w:r>
+    </w:p>
+    <w:p>
+      <w:pPr>
+        <w:rPr>
+          <w:sz w:val="34"/>
+        </w:rPr>
+      </w:pPr>
+      <w:r>
+        <w:rPr>
+          <w:sz w:val="34"/>
+        </w:rPr>
+        <w:t xml:space="preserve">        </w:t>
+      </w:r>
+      <w:proofErr w:type="gramStart"/>
+      <w:r>
+        <w:rPr>
+          <w:sz w:val="34"/>
+        </w:rPr>
+        <w:t>{ age</w:t>
+      </w:r>
+      <w:proofErr w:type="gramEnd"/>
+      <w:r>
+        <w:rPr>
+          <w:sz w:val="34"/>
+        </w:rPr>
+        <w:t>: { $</w:t>
+      </w:r>
+      <w:proofErr w:type="spellStart"/>
+      <w:r>
+        <w:rPr>
+          <w:sz w:val="34"/>
+        </w:rPr>
+        <w:t>lt</w:t>
+      </w:r>
+      <w:proofErr w:type="spellEnd"/>
+      <w:r>
+        <w:rPr>
+          <w:sz w:val="34"/>
+        </w:rPr>
+        <w:t>: 30 } }</w:t>
+      </w:r>
+    </w:p>
+    <w:p>
+      <w:pPr>
+        <w:rPr>
+          <w:sz w:val="34"/>
+        </w:rPr>
+      </w:pPr>
+    </w:p>
+    <w:p>
+      <w:pPr>
+        <w:rPr>
+          <w:sz w:val="34"/>
+        </w:rPr>
+      </w:pPr>
+      <w:r>
+        <w:rPr>
+          <w:sz w:val="34"/>
+        </w:rPr>
+        <w:t xml:space="preserve">    ]</w:t>
+      </w:r>
+    </w:p>
+    <w:p>
+      <w:pPr>
+        <w:rPr>
+          <w:sz w:val="34"/>
+        </w:rPr>
+      </w:pPr>
+      <w:r>
+        <w:rPr>
+          <w:sz w:val="34"/>
+        </w:rPr>
+        <w:t>}).</w:t>
+      </w:r>
+      <w:proofErr w:type="gramStart"/>
+      <w:r>
+        <w:rPr>
+          <w:sz w:val="34"/>
+        </w:rPr>
+        <w:t>project({</w:t>
+      </w:r>
+      <w:proofErr w:type="gramEnd"/>
+    </w:p>
+    <w:p>
+      <w:pPr>
+        <w:rPr>
+          <w:sz w:val="34"/>
+        </w:rPr>
+      </w:pPr>
+      <w:r>
+        <w:rPr>
+          <w:sz w:val="34"/>
+        </w:rPr>
+        <w:t xml:space="preserve">    </w:t>
+      </w:r>
+      <w:proofErr w:type="gramStart"/>
+      <w:r>
+        <w:rPr>
+          <w:sz w:val="34"/>
+        </w:rPr>
+        <w:t>age</w:t>
+      </w:r>
+      <w:proofErr w:type="gramEnd"/>
+      <w:r>
+        <w:rPr>
+          <w:sz w:val="34"/>
+        </w:rPr>
+        <w:t>: 1</w:t>
+      </w:r>
+    </w:p>
+    <w:p>
+      <w:pPr>
+        <w:rPr>
+          <w:sz w:val="34"/>
+        </w:rPr>
+      </w:pPr>
+      <w:r>
+        <w:rPr>
+          <w:sz w:val="34"/>
+        </w:rPr>
+        <w:t>}).</w:t>
+      </w:r>
+      <w:proofErr w:type="gramStart"/>
+      <w:r>
+        <w:rPr>
+          <w:sz w:val="34"/>
+        </w:rPr>
+        <w:t>sort(</w:t>
+      </w:r>
+      <w:proofErr w:type="gramEnd"/>
+      <w:r>
+        <w:rPr>
+          <w:sz w:val="34"/>
+        </w:rPr>
+        <w:t xml:space="preserve">{ age: </w:t>
+      </w:r>
+      <w:r>
+        <w:rPr>
+          <w:sz w:val="34"/>
+        </w:rPr>
+        <w:t>-</w:t>
+      </w:r>
+      <w:r>
+        <w:rPr>
+          <w:sz w:val="34"/>
+        </w:rPr>
+        <w:t>1 })</w:t>
+      </w:r>
+    </w:p>
+    <w:p>
+      <w:pPr>
+        <w:rPr>
+          <w:sz w:val="34"/>
+        </w:rPr>
+      </w:pPr>
+    </w:p>
+    <w:p>
+      <w:pPr>
+        <w:rPr>
+          <w:sz w:val="34"/>
+        </w:rPr>
+      </w:pPr>
+    </w:p>
+    <w:p>
+      <w:pPr>
+        <w:rPr>
+          <w:sz w:val="34"/>
+        </w:rPr>
+      </w:pPr>
+      <w:r>
+        <w:rPr>
+          <w:sz w:val="34"/>
+        </w:rPr>
+        <w:t>// ----------- Explicit $or -------------</w:t>
+      </w:r>
+    </w:p>
+    <w:p>
+      <w:pPr>
+        <w:rPr>
+          <w:sz w:val="34"/>
+        </w:rPr>
+      </w:pPr>
+    </w:p>
+    <w:p>
+      <w:pPr>
+        <w:rPr>
+          <w:sz w:val="34"/>
+        </w:rPr>
+      </w:pPr>
+    </w:p>
+    <w:p>
+      <w:pPr>
+        <w:rPr>
+          <w:sz w:val="34"/>
+        </w:rPr>
+      </w:pPr>
+      <w:proofErr w:type="spellStart"/>
+      <w:proofErr w:type="gramStart"/>
+      <w:r>
+        <w:rPr>
+          <w:sz w:val="34"/>
+        </w:rPr>
+        <w:t>db.test.find</w:t>
+      </w:r>
+      <w:proofErr w:type="spellEnd"/>
+      <w:r>
+        <w:rPr>
+          <w:sz w:val="34"/>
+        </w:rPr>
+        <w:t>({</w:t>
+      </w:r>
+      <w:proofErr w:type="gramEnd"/>
+    </w:p>
+    <w:p>
+      <w:pPr>
+        <w:rPr>
+          <w:sz w:val="34"/>
+        </w:rPr>
+      </w:pPr>
+      <w:r>
+        <w:rPr>
+          <w:sz w:val="34"/>
+        </w:rPr>
+        <w:t xml:space="preserve">    $or: [</w:t>
+      </w:r>
+    </w:p>
+    <w:p>
+      <w:pPr>
+        <w:rPr>
+          <w:sz w:val="34"/>
+        </w:rPr>
+      </w:pPr>
+    </w:p>
+    <w:p>
+      <w:pPr>
+        <w:rPr>
+          <w:sz w:val="34"/>
+        </w:rPr>
+      </w:pPr>
+      <w:r>
+        <w:rPr>
+          <w:sz w:val="34"/>
+        </w:rPr>
+        <w:t xml:space="preserve">        </w:t>
+      </w:r>
+      <w:proofErr w:type="gramStart"/>
+      <w:r>
+        <w:rPr>
+          <w:sz w:val="34"/>
+        </w:rPr>
+        <w:t>{ interests</w:t>
+      </w:r>
+      <w:proofErr w:type="gramEnd"/>
+      <w:r>
+        <w:rPr>
+          <w:sz w:val="34"/>
+        </w:rPr>
+        <w:t>: "Travelling" },</w:t>
+      </w:r>
+    </w:p>
+    <w:p>
+      <w:pPr>
+        <w:rPr>
+          <w:sz w:val="34"/>
+        </w:rPr>
+      </w:pPr>
+      <w:r>
+        <w:rPr>
+          <w:sz w:val="34"/>
+        </w:rPr>
+        <w:t xml:space="preserve">        </w:t>
+      </w:r>
+      <w:proofErr w:type="gramStart"/>
+      <w:r>
+        <w:rPr>
+          <w:sz w:val="34"/>
+        </w:rPr>
+        <w:t>{ interests</w:t>
+      </w:r>
+      <w:proofErr w:type="gramEnd"/>
+      <w:r>
+        <w:rPr>
+          <w:sz w:val="34"/>
+        </w:rPr>
+        <w:t>: "Cooking" }</w:t>
+      </w:r>
+    </w:p>
+    <w:p>
+      <w:pPr>
+        <w:rPr>
+          <w:sz w:val="34"/>
+        </w:rPr>
+      </w:pPr>
+    </w:p>
+    <w:p>
+      <w:pPr>
+        <w:rPr>
+          <w:sz w:val="34"/>
+        </w:rPr>
+      </w:pPr>
+      <w:r>
+        <w:rPr>
+          <w:sz w:val="34"/>
+        </w:rPr>
+        <w:t xml:space="preserve">    ]</w:t>
+      </w:r>
+    </w:p>
+    <w:p>
+      <w:pPr>
+        <w:rPr>
+          <w:sz w:val="34"/>
+        </w:rPr>
+      </w:pPr>
+      <w:r>
+        <w:rPr>
+          <w:sz w:val="34"/>
+        </w:rPr>
+        <w:t>}).</w:t>
+      </w:r>
+      <w:proofErr w:type="gramStart"/>
+      <w:r>
+        <w:rPr>
+          <w:sz w:val="34"/>
+        </w:rPr>
+        <w:t>project({</w:t>
+      </w:r>
+      <w:proofErr w:type="gramEnd"/>
+    </w:p>
+    <w:p>
+      <w:pPr>
+        <w:rPr>
+          <w:sz w:val="34"/>
+        </w:rPr>
+      </w:pPr>
+      <w:r>
+        <w:rPr>
+          <w:sz w:val="34"/>
+        </w:rPr>
+        <w:t xml:space="preserve">    </w:t>
+      </w:r>
+      <w:proofErr w:type="gramStart"/>
+      <w:r>
+        <w:rPr>
+          <w:sz w:val="34"/>
+        </w:rPr>
+        <w:t>interests</w:t>
+      </w:r>
+      <w:proofErr w:type="gramEnd"/>
+      <w:r>
+        <w:rPr>
+          <w:sz w:val="34"/>
+        </w:rPr>
+        <w:t>: 1</w:t>
+      </w:r>
+    </w:p>
+    <w:p>
+      <w:pPr>
+        <w:rPr>
+          <w:sz w:val="34"/>
+        </w:rPr>
+      </w:pPr>
+      <w:r>
+        <w:rPr>
+          <w:sz w:val="34"/>
+        </w:rPr>
+        <w:t>}).</w:t>
+      </w:r>
+      <w:proofErr w:type="gramStart"/>
+      <w:r>
+        <w:rPr>
+          <w:sz w:val="34"/>
+        </w:rPr>
+        <w:t>sort(</w:t>
+      </w:r>
+      <w:proofErr w:type="gramEnd"/>
+      <w:r>
+        <w:rPr>
+          <w:sz w:val="34"/>
+        </w:rPr>
+        <w:t>{ age: 1 })</w:t>
+      </w:r>
+    </w:p>
+    <w:p>
+      <w:pPr>
+        <w:rPr>
+          <w:sz w:val="34"/>
+        </w:rPr>
+      </w:pPr>
+    </w:p>
+    <w:p>
+      <w:pPr>
+        <w:rPr>
+          <w:sz w:val="34"/>
+        </w:rPr>
+      </w:pPr>
+    </w:p>
+    <w:p>
+      <w:pPr>
+        <w:rPr>
+          <w:sz w:val="34"/>
+        </w:rPr>
+      </w:pPr>
+      <w:proofErr w:type="spellStart"/>
+      <w:proofErr w:type="gramStart"/>
+      <w:r>
+        <w:rPr>
+          <w:sz w:val="34"/>
+        </w:rPr>
+        <w:t>db.test.find</w:t>
+      </w:r>
+      <w:proofErr w:type="spellEnd"/>
+      <w:r>
+        <w:rPr>
+          <w:sz w:val="34"/>
+        </w:rPr>
+        <w:t>({</w:t>
+      </w:r>
+      <w:proofErr w:type="gramEnd"/>
+    </w:p>
+    <w:p>
+      <w:pPr>
+        <w:rPr>
+          <w:sz w:val="34"/>
+        </w:rPr>
+      </w:pPr>
+      <w:r>
+        <w:rPr>
+          <w:sz w:val="34"/>
+        </w:rPr>
+        <w:t xml:space="preserve">    $or: [</w:t>
+      </w:r>
+    </w:p>
+    <w:p>
+      <w:pPr>
+        <w:rPr>
+          <w:sz w:val="34"/>
+        </w:rPr>
+      </w:pPr>
+    </w:p>
+    <w:p>
+      <w:pPr>
+        <w:rPr>
+          <w:sz w:val="34"/>
+        </w:rPr>
+      </w:pPr>
+      <w:r>
+        <w:rPr>
+          <w:sz w:val="34"/>
+        </w:rPr>
+        <w:t xml:space="preserve">        </w:t>
+      </w:r>
+      <w:proofErr w:type="gramStart"/>
+      <w:r>
+        <w:rPr>
+          <w:sz w:val="34"/>
+        </w:rPr>
+        <w:t>{ "</w:t>
+      </w:r>
+      <w:proofErr w:type="gramEnd"/>
+      <w:r>
+        <w:rPr>
+          <w:sz w:val="34"/>
+        </w:rPr>
+        <w:t>skills.name": "JAVASCRIPT" },</w:t>
+      </w:r>
+    </w:p>
+    <w:p>
+      <w:pPr>
+        <w:rPr>
+          <w:sz w:val="34"/>
+        </w:rPr>
+      </w:pPr>
+      <w:r>
+        <w:rPr>
+          <w:sz w:val="34"/>
+        </w:rPr>
+        <w:t xml:space="preserve">        </w:t>
+      </w:r>
+      <w:proofErr w:type="gramStart"/>
+      <w:r>
+        <w:rPr>
+          <w:sz w:val="34"/>
+        </w:rPr>
+        <w:t>{ "</w:t>
+      </w:r>
+      <w:proofErr w:type="gramEnd"/>
+      <w:r>
+        <w:rPr>
+          <w:sz w:val="34"/>
+        </w:rPr>
+        <w:t>skills.name": "PYTHON" }</w:t>
+      </w:r>
+    </w:p>
+    <w:p>
+      <w:pPr>
+        <w:rPr>
+          <w:sz w:val="34"/>
+        </w:rPr>
+      </w:pPr>
+    </w:p>
+    <w:p>
+      <w:pPr>
+        <w:rPr>
+          <w:sz w:val="34"/>
+        </w:rPr>
+      </w:pPr>
+      <w:r>
+        <w:rPr>
+          <w:sz w:val="34"/>
+        </w:rPr>
+        <w:lastRenderedPageBreak/>
+        <w:t xml:space="preserve">    ]</w:t>
+      </w:r>
+    </w:p>
+    <w:p>
+      <w:pPr>
+        <w:rPr>
+          <w:sz w:val="34"/>
+        </w:rPr>
+      </w:pPr>
+      <w:r>
+        <w:rPr>
+          <w:sz w:val="34"/>
+        </w:rPr>
+        <w:t>}).</w:t>
+      </w:r>
+      <w:proofErr w:type="gramStart"/>
+      <w:r>
+        <w:rPr>
+          <w:sz w:val="34"/>
+        </w:rPr>
+        <w:t>project({</w:t>
+      </w:r>
+      <w:proofErr w:type="gramEnd"/>
+    </w:p>
+    <w:p>
+      <w:pPr>
+        <w:rPr>
+          <w:sz w:val="34"/>
+        </w:rPr>
+      </w:pPr>
+      <w:r>
+        <w:rPr>
+          <w:sz w:val="34"/>
+        </w:rPr>
+        <w:t xml:space="preserve">    </w:t>
+      </w:r>
+      <w:proofErr w:type="gramStart"/>
+      <w:r>
+        <w:rPr>
+          <w:sz w:val="34"/>
+        </w:rPr>
+        <w:t>skills</w:t>
+      </w:r>
+      <w:proofErr w:type="gramEnd"/>
+      <w:r>
+        <w:rPr>
+          <w:sz w:val="34"/>
+        </w:rPr>
+        <w:t>: 1</w:t>
+      </w:r>
+    </w:p>
+    <w:p>
+      <w:pPr>
+        <w:rPr>
+          <w:sz w:val="34"/>
+        </w:rPr>
+      </w:pPr>
+      <w:r>
+        <w:rPr>
+          <w:sz w:val="34"/>
+        </w:rPr>
+        <w:t>}).</w:t>
+      </w:r>
+      <w:proofErr w:type="gramStart"/>
+      <w:r>
+        <w:rPr>
+          <w:sz w:val="34"/>
+        </w:rPr>
+        <w:t>sort(</w:t>
+      </w:r>
+      <w:proofErr w:type="gramEnd"/>
+      <w:r>
+        <w:rPr>
+          <w:sz w:val="34"/>
+        </w:rPr>
+        <w:t>{ age: 1 })</w:t>
+      </w:r>
+    </w:p>
+    <w:p>
+      <w:pPr>
+        <w:rPr>
+          <w:sz w:val="34"/>
+        </w:rPr>
+      </w:pPr>
+    </w:p>
+    <w:p>
+      <w:pPr>
+        <w:rPr>
+          <w:sz w:val="34"/>
+        </w:rPr>
+      </w:pPr>
+    </w:p>
+    <w:p>
+      <w:pPr>
+        <w:rPr>
+          <w:sz w:val="34"/>
+        </w:rPr>
+      </w:pPr>
+      <w:r>
+        <w:rPr>
+          <w:sz w:val="34"/>
+        </w:rPr>
+        <w:t xml:space="preserve">// ---- same work </w:t>
+      </w:r>
+      <w:proofErr w:type="gramStart"/>
+      <w:r>
+        <w:rPr>
+          <w:sz w:val="34"/>
+        </w:rPr>
+        <w:t>using :</w:t>
+      </w:r>
+      <w:proofErr w:type="gramEnd"/>
+      <w:r>
+        <w:rPr>
+          <w:sz w:val="34"/>
+        </w:rPr>
+        <w:t xml:space="preserve"> $in</w:t>
+      </w:r>
+    </w:p>
+    <w:p>
+      <w:pPr>
+        <w:rPr>
+          <w:sz w:val="34"/>
+        </w:rPr>
+      </w:pPr>
+      <w:proofErr w:type="spellStart"/>
+      <w:proofErr w:type="gramStart"/>
+      <w:r>
+        <w:rPr>
+          <w:sz w:val="34"/>
+        </w:rPr>
+        <w:t>db.test.find</w:t>
+      </w:r>
+      <w:proofErr w:type="spellEnd"/>
+      <w:r>
+        <w:rPr>
+          <w:sz w:val="34"/>
+        </w:rPr>
+        <w:t>(</w:t>
+      </w:r>
+      <w:proofErr w:type="gramEnd"/>
+      <w:r>
+        <w:rPr>
+          <w:sz w:val="34"/>
+        </w:rPr>
+        <w:t>{ "skills.name": { $in: ["JAVASCRIPT", "PYTHON"] } }).project({</w:t>
+      </w:r>
+    </w:p>
+    <w:p>
+      <w:pPr>
+        <w:rPr>
+          <w:sz w:val="34"/>
+        </w:rPr>
+      </w:pPr>
+      <w:r>
+        <w:rPr>
+          <w:sz w:val="34"/>
+        </w:rPr>
+        <w:t xml:space="preserve">    </w:t>
+      </w:r>
+      <w:proofErr w:type="gramStart"/>
+      <w:r>
+        <w:rPr>
+          <w:sz w:val="34"/>
+        </w:rPr>
+        <w:t>skills</w:t>
+      </w:r>
+      <w:proofErr w:type="gramEnd"/>
+      <w:r>
+        <w:rPr>
+          <w:sz w:val="34"/>
+        </w:rPr>
+        <w:t>: 1</w:t>
+      </w:r>
+    </w:p>
+    <w:p>
+      <w:pPr>
+        <w:rPr>
+          <w:sz w:val="34"/>
+        </w:rPr>
+      </w:pPr>
+      <w:r>
+        <w:rPr>
+          <w:sz w:val="34"/>
+        </w:rPr>
+        <w:t>}).</w:t>
+      </w:r>
+      <w:proofErr w:type="gramStart"/>
+      <w:r>
+        <w:rPr>
+          <w:sz w:val="34"/>
+        </w:rPr>
+        <w:t>sort(</w:t>
+      </w:r>
+      <w:proofErr w:type="gramEnd"/>
+      <w:r>
+        <w:rPr>
+          <w:sz w:val="34"/>
+        </w:rPr>
+        <w:t>{ age: 1 })</w:t>
+      </w:r>
+    </w:p>
+    <w:p>
+      <w:pPr>
+        <w:rPr>
+          <w:sz w:val="34"/>
+        </w:rPr>
+      </w:pPr>
+    </w:p>
+    <w:p>
+      <w:pPr>
+        <w:rPr>
+          <w:sz w:val="34"/>
+        </w:rPr>
+      </w:pPr>
+    </w:p>
+    <w:p>
+      <w:pPr>
+        <w:rPr>
+          <w:b/>
+          <w:sz w:val="40"/>
+        </w:rPr>
+      </w:pPr>
+      <w:r>
+        <w:rPr>
+          <w:b/>
+          <w:sz w:val="28"/>
+        </w:rPr>
+        <w:t>5-6 $exists, $</w:t>
+      </w:r>
+      <w:proofErr w:type="spellStart"/>
+      <w:r>
+        <w:rPr>
+          <w:b/>
+          <w:sz w:val="28"/>
+        </w:rPr>
+        <w:t>type</w:t>
+      </w:r>
+      <w:proofErr w:type="gramStart"/>
+      <w:r>
+        <w:rPr>
+          <w:b/>
+          <w:sz w:val="28"/>
+        </w:rPr>
+        <w:t>,$</w:t>
+      </w:r>
+      <w:proofErr w:type="gramEnd"/>
+      <w:r>
+        <w:rPr>
+          <w:b/>
+          <w:sz w:val="28"/>
+        </w:rPr>
+        <w:t>size</w:t>
+      </w:r>
+      <w:proofErr w:type="spellEnd"/>
+    </w:p>
+    <w:p>
+      <w:pPr>
+        <w:rPr>
+          <w:sz w:val="34"/>
+        </w:rPr>
+      </w:pPr>
+      <w:proofErr w:type="spellStart"/>
+      <w:proofErr w:type="gramStart"/>
+      <w:r>
+        <w:rPr>
+          <w:sz w:val="34"/>
+        </w:rPr>
+        <w:t>db.test.find</w:t>
+      </w:r>
+      <w:proofErr w:type="spellEnd"/>
+      <w:r>
+        <w:rPr>
+          <w:sz w:val="34"/>
+        </w:rPr>
+        <w:t>(</w:t>
+      </w:r>
+      <w:proofErr w:type="gramEnd"/>
+      <w:r>
+        <w:rPr>
+          <w:sz w:val="34"/>
+        </w:rPr>
+        <w:t>{ age: { $exists: false } })</w:t>
+      </w:r>
+    </w:p>
+    <w:p>
+      <w:pPr>
+        <w:rPr>
+          <w:sz w:val="34"/>
+        </w:rPr>
+      </w:pPr>
+      <w:proofErr w:type="spellStart"/>
+      <w:proofErr w:type="gramStart"/>
+      <w:r>
+        <w:rPr>
+          <w:sz w:val="34"/>
+        </w:rPr>
+        <w:t>db.test.find</w:t>
+      </w:r>
+      <w:proofErr w:type="spellEnd"/>
+      <w:r>
+        <w:rPr>
+          <w:sz w:val="34"/>
+        </w:rPr>
+        <w:t>(</w:t>
+      </w:r>
+      <w:proofErr w:type="gramEnd"/>
+      <w:r>
+        <w:rPr>
+          <w:sz w:val="34"/>
+        </w:rPr>
+        <w:t>{ phone: { $exists: false } }, { phone: -1,name: 1 })</w:t>
+      </w:r>
+    </w:p>
+    <w:p>
+      <w:pPr>
+        <w:rPr>
+          <w:sz w:val="34"/>
+        </w:rPr>
+      </w:pPr>
+    </w:p>
+    <w:p>
+      <w:pPr>
+        <w:rPr>
+          <w:sz w:val="34"/>
+        </w:rPr>
+      </w:pPr>
+      <w:proofErr w:type="spellStart"/>
+      <w:proofErr w:type="gramStart"/>
+      <w:r>
+        <w:rPr>
+          <w:sz w:val="34"/>
+        </w:rPr>
+        <w:t>db.test.find</w:t>
+      </w:r>
+      <w:proofErr w:type="spellEnd"/>
+      <w:r>
+        <w:rPr>
+          <w:sz w:val="34"/>
+        </w:rPr>
+        <w:t>(</w:t>
+      </w:r>
+      <w:proofErr w:type="gramEnd"/>
+      <w:r>
+        <w:rPr>
+          <w:sz w:val="34"/>
+        </w:rPr>
+        <w:t>{age: {$type: "string"}})</w:t>
+      </w:r>
+    </w:p>
+    <w:p>
+      <w:pPr>
+        <w:rPr>
+          <w:sz w:val="34"/>
+        </w:rPr>
+      </w:pPr>
+      <w:proofErr w:type="spellStart"/>
+      <w:proofErr w:type="gramStart"/>
+      <w:r>
+        <w:rPr>
+          <w:sz w:val="34"/>
+        </w:rPr>
+        <w:t>db.test.find</w:t>
+      </w:r>
+      <w:proofErr w:type="spellEnd"/>
+      <w:r>
+        <w:rPr>
+          <w:sz w:val="34"/>
+        </w:rPr>
+        <w:t>(</w:t>
+      </w:r>
+      <w:proofErr w:type="gramEnd"/>
+      <w:r>
+        <w:rPr>
+          <w:sz w:val="34"/>
+        </w:rPr>
+        <w:t>{age: {$type: "number"}})</w:t>
+      </w:r>
+    </w:p>
+    <w:p>
+      <w:pPr>
+        <w:rPr>
+          <w:sz w:val="34"/>
+        </w:rPr>
+      </w:pPr>
+    </w:p>
+    <w:p>
+      <w:pPr>
+        <w:rPr>
+          <w:sz w:val="34"/>
+        </w:rPr>
+      </w:pPr>
+      <w:proofErr w:type="spellStart"/>
+      <w:proofErr w:type="gramStart"/>
+      <w:r>
+        <w:rPr>
+          <w:sz w:val="34"/>
+        </w:rPr>
+        <w:t>db.test.find</w:t>
+      </w:r>
+      <w:proofErr w:type="spellEnd"/>
+      <w:r>
+        <w:rPr>
+          <w:sz w:val="34"/>
+        </w:rPr>
+        <w:t>(</w:t>
+      </w:r>
+      <w:proofErr w:type="gramEnd"/>
+      <w:r>
+        <w:rPr>
+          <w:sz w:val="34"/>
+        </w:rPr>
+        <w:t>{friends: {$type: "array"}})</w:t>
+      </w:r>
+    </w:p>
+    <w:p>
+      <w:pPr>
+        <w:rPr>
+          <w:sz w:val="34"/>
+        </w:rPr>
+      </w:pPr>
+    </w:p>
+    <w:p>
+      <w:pPr>
+        <w:rPr>
+          <w:sz w:val="34"/>
+        </w:rPr>
+      </w:pPr>
+      <w:proofErr w:type="spellStart"/>
+      <w:proofErr w:type="gramStart"/>
+      <w:r>
+        <w:rPr>
+          <w:sz w:val="34"/>
+        </w:rPr>
+        <w:t>db.test.find</w:t>
+      </w:r>
+      <w:proofErr w:type="spellEnd"/>
+      <w:r>
+        <w:rPr>
+          <w:sz w:val="34"/>
+        </w:rPr>
+        <w:t>(</w:t>
+      </w:r>
+      <w:proofErr w:type="gramEnd"/>
+      <w:r>
+        <w:rPr>
+          <w:sz w:val="34"/>
+        </w:rPr>
+        <w:t>{friends: {$size: 0}}).project({friends:1})</w:t>
+      </w:r>
+    </w:p>
+    <w:p>
+      <w:pPr>
+        <w:rPr>
+          <w:sz w:val="34"/>
+        </w:rPr>
+      </w:pPr>
+      <w:proofErr w:type="spellStart"/>
+      <w:proofErr w:type="gramStart"/>
+      <w:r>
+        <w:rPr>
+          <w:sz w:val="34"/>
+        </w:rPr>
+        <w:t>db.test.find</w:t>
+      </w:r>
+      <w:proofErr w:type="spellEnd"/>
+      <w:r>
+        <w:rPr>
+          <w:sz w:val="34"/>
+        </w:rPr>
+        <w:t>(</w:t>
+      </w:r>
+      <w:proofErr w:type="gramEnd"/>
+      <w:r>
+        <w:rPr>
+          <w:sz w:val="34"/>
+        </w:rPr>
+        <w:t>{friends: {$size: 4}}).project({friends:1})</w:t>
+      </w:r>
+    </w:p>
+    <w:p>
+      <w:pPr>
+        <w:rPr>
+          <w:sz w:val="34"/>
+        </w:rPr>
+      </w:pPr>
+      <w:proofErr w:type="spellStart"/>
+      <w:proofErr w:type="gramStart"/>
+      <w:r>
+        <w:rPr>
+          <w:sz w:val="34"/>
+        </w:rPr>
+        <w:t>db.test.find</w:t>
+      </w:r>
+      <w:proofErr w:type="spellEnd"/>
+      <w:r>
+        <w:rPr>
+          <w:sz w:val="34"/>
+        </w:rPr>
+        <w:t>(</w:t>
+      </w:r>
+      <w:proofErr w:type="gramEnd"/>
+      <w:r>
+        <w:rPr>
+          <w:sz w:val="34"/>
+        </w:rPr>
+        <w:t>{friends: {$size: 5}}).project({friends:1})</w:t>
+      </w:r>
     </w:p>
     <w:p>
       <w:pPr>

</xml_diff>

<commit_message>
$all , $elemMatch -added
</commit_message>
<xml_diff>
--- a/Module 5-In-Depth Exploration of MongoDB Queries.docx
+++ b/Module 5-In-Depth Exploration of MongoDB Queries.docx
@@ -3896,6 +3896,53 @@
           <w:sz w:val="34"/>
         </w:rPr>
       </w:pPr>
+    </w:p>
+    <w:p>
+      <w:pPr>
+        <w:rPr>
+          <w:sz w:val="34"/>
+        </w:rPr>
+      </w:pPr>
+    </w:p>
+    <w:p>
+      <w:pPr>
+        <w:rPr>
+          <w:b/>
+          <w:sz w:val="40"/>
+        </w:rPr>
+      </w:pPr>
+      <w:r>
+        <w:rPr>
+          <w:b/>
+          <w:sz w:val="28"/>
+        </w:rPr>
+        <w:t>5-7 $</w:t>
+      </w:r>
+      <w:proofErr w:type="gramStart"/>
+      <w:r>
+        <w:rPr>
+          <w:b/>
+          <w:sz w:val="28"/>
+        </w:rPr>
+        <w:t>all ,</w:t>
+      </w:r>
+      <w:proofErr w:type="gramEnd"/>
+      <w:r>
+        <w:rPr>
+          <w:b/>
+          <w:sz w:val="28"/>
+        </w:rPr>
+        <w:t xml:space="preserve"> $</w:t>
+      </w:r>
+      <w:proofErr w:type="spellStart"/>
+      <w:r>
+        <w:rPr>
+          <w:b/>
+          <w:sz w:val="28"/>
+        </w:rPr>
+        <w:t>elemMatch</w:t>
+      </w:r>
+      <w:proofErr w:type="spellEnd"/>
     </w:p>
     <w:p>
       <w:pPr>

</xml_diff>

<commit_message>
$set, $addToSet, $push  -added
</commit_message>
<xml_diff>
--- a/Module 5-In-Depth Exploration of MongoDB Queries.docx
+++ b/Module 5-In-Depth Exploration of MongoDB Queries.docx
@@ -3943,6 +3943,593 @@
         <w:t>elemMatch</w:t>
       </w:r>
       <w:proofErr w:type="spellEnd"/>
+    </w:p>
+    <w:p>
+      <w:pPr>
+        <w:rPr>
+          <w:sz w:val="34"/>
+        </w:rPr>
+      </w:pPr>
+    </w:p>
+    <w:p>
+      <w:pPr>
+        <w:rPr>
+          <w:sz w:val="34"/>
+        </w:rPr>
+      </w:pPr>
+      <w:proofErr w:type="spellStart"/>
+      <w:proofErr w:type="gramStart"/>
+      <w:r>
+        <w:rPr>
+          <w:sz w:val="34"/>
+        </w:rPr>
+        <w:t>db.test.find</w:t>
+      </w:r>
+      <w:proofErr w:type="spellEnd"/>
+      <w:r>
+        <w:rPr>
+          <w:sz w:val="34"/>
+        </w:rPr>
+        <w:t>(</w:t>
+      </w:r>
+      <w:proofErr w:type="gramEnd"/>
+      <w:r>
+        <w:rPr>
+          <w:sz w:val="34"/>
+        </w:rPr>
+        <w:t>{ interests: "Cooking" }).project({ interests: 1 })</w:t>
+      </w:r>
+    </w:p>
+    <w:p>
+      <w:pPr>
+        <w:rPr>
+          <w:sz w:val="34"/>
+        </w:rPr>
+      </w:pPr>
+    </w:p>
+    <w:p>
+      <w:pPr>
+        <w:rPr>
+          <w:sz w:val="34"/>
+        </w:rPr>
+      </w:pPr>
+      <w:proofErr w:type="spellStart"/>
+      <w:proofErr w:type="gramStart"/>
+      <w:r>
+        <w:rPr>
+          <w:sz w:val="34"/>
+        </w:rPr>
+        <w:t>db.test.find</w:t>
+      </w:r>
+      <w:proofErr w:type="spellEnd"/>
+      <w:r>
+        <w:rPr>
+          <w:sz w:val="34"/>
+        </w:rPr>
+        <w:t>(</w:t>
+      </w:r>
+      <w:proofErr w:type="gramEnd"/>
+      <w:r>
+        <w:rPr>
+          <w:sz w:val="34"/>
+        </w:rPr>
+        <w:t>{ interests: ["Gardening", "Gaming", "Cooking"] }).project({ interests: 1 })</w:t>
+      </w:r>
+      <w:r>
+        <w:rPr>
+          <w:sz w:val="34"/>
+        </w:rPr>
+        <w:t xml:space="preserve"> // query -&gt; same to same value, organize, order</w:t>
+      </w:r>
+    </w:p>
+    <w:p>
+      <w:pPr>
+        <w:rPr>
+          <w:sz w:val="34"/>
+        </w:rPr>
+      </w:pPr>
+    </w:p>
+    <w:p>
+      <w:pPr>
+        <w:rPr>
+          <w:sz w:val="34"/>
+        </w:rPr>
+      </w:pPr>
+      <w:proofErr w:type="spellStart"/>
+      <w:proofErr w:type="gramStart"/>
+      <w:r>
+        <w:rPr>
+          <w:sz w:val="34"/>
+        </w:rPr>
+        <w:t>db.test.find</w:t>
+      </w:r>
+      <w:proofErr w:type="spellEnd"/>
+      <w:r>
+        <w:rPr>
+          <w:sz w:val="34"/>
+        </w:rPr>
+        <w:t>(</w:t>
+      </w:r>
+      <w:proofErr w:type="gramEnd"/>
+      <w:r>
+        <w:rPr>
+          <w:sz w:val="34"/>
+        </w:rPr>
+        <w:t>{ interests: { $all: ["Gardening", "Gaming", "Cooking"] } }).project({ interests: 1 })</w:t>
+      </w:r>
+      <w:r>
+        <w:rPr>
+          <w:sz w:val="34"/>
+        </w:rPr>
+        <w:t xml:space="preserve"> // to find all value just matched , no order</w:t>
+      </w:r>
+    </w:p>
+    <w:p>
+      <w:pPr>
+        <w:rPr>
+          <w:sz w:val="34"/>
+        </w:rPr>
+      </w:pPr>
+    </w:p>
+    <w:p>
+      <w:pPr>
+        <w:rPr>
+          <w:sz w:val="34"/>
+        </w:rPr>
+      </w:pPr>
+    </w:p>
+    <w:p>
+      <w:pPr>
+        <w:rPr>
+          <w:sz w:val="34"/>
+        </w:rPr>
+      </w:pPr>
+      <w:proofErr w:type="spellStart"/>
+      <w:proofErr w:type="gramStart"/>
+      <w:r>
+        <w:rPr>
+          <w:sz w:val="34"/>
+        </w:rPr>
+        <w:lastRenderedPageBreak/>
+        <w:t>db.test.find</w:t>
+      </w:r>
+      <w:proofErr w:type="spellEnd"/>
+      <w:r>
+        <w:rPr>
+          <w:sz w:val="34"/>
+        </w:rPr>
+        <w:t>({</w:t>
+      </w:r>
+      <w:proofErr w:type="gramEnd"/>
+    </w:p>
+    <w:p>
+      <w:pPr>
+        <w:rPr>
+          <w:sz w:val="34"/>
+        </w:rPr>
+      </w:pPr>
+      <w:r>
+        <w:rPr>
+          <w:sz w:val="34"/>
+        </w:rPr>
+        <w:t xml:space="preserve">    </w:t>
+      </w:r>
+      <w:proofErr w:type="gramStart"/>
+      <w:r>
+        <w:rPr>
+          <w:sz w:val="34"/>
+        </w:rPr>
+        <w:t>skills</w:t>
+      </w:r>
+      <w:proofErr w:type="gramEnd"/>
+      <w:r>
+        <w:rPr>
+          <w:sz w:val="34"/>
+        </w:rPr>
+        <w:t>: {</w:t>
+      </w:r>
+    </w:p>
+    <w:p>
+      <w:pPr>
+        <w:rPr>
+          <w:sz w:val="34"/>
+        </w:rPr>
+      </w:pPr>
+      <w:r>
+        <w:rPr>
+          <w:sz w:val="34"/>
+        </w:rPr>
+        <w:t xml:space="preserve">        </w:t>
+      </w:r>
+      <w:proofErr w:type="gramStart"/>
+      <w:r>
+        <w:rPr>
+          <w:sz w:val="34"/>
+        </w:rPr>
+        <w:t>name</w:t>
+      </w:r>
+      <w:proofErr w:type="gramEnd"/>
+      <w:r>
+        <w:rPr>
+          <w:sz w:val="34"/>
+        </w:rPr>
+        <w:t>: "JAVASCRIPT",</w:t>
+      </w:r>
+    </w:p>
+    <w:p>
+      <w:pPr>
+        <w:rPr>
+          <w:sz w:val="34"/>
+        </w:rPr>
+      </w:pPr>
+      <w:r>
+        <w:rPr>
+          <w:sz w:val="34"/>
+        </w:rPr>
+        <w:t xml:space="preserve">        </w:t>
+      </w:r>
+      <w:proofErr w:type="gramStart"/>
+      <w:r>
+        <w:rPr>
+          <w:sz w:val="34"/>
+        </w:rPr>
+        <w:t>level</w:t>
+      </w:r>
+      <w:proofErr w:type="gramEnd"/>
+      <w:r>
+        <w:rPr>
+          <w:sz w:val="34"/>
+        </w:rPr>
+        <w:t>: "</w:t>
+      </w:r>
+      <w:proofErr w:type="spellStart"/>
+      <w:r>
+        <w:rPr>
+          <w:sz w:val="34"/>
+        </w:rPr>
+        <w:t>Intermidiate</w:t>
+      </w:r>
+      <w:proofErr w:type="spellEnd"/>
+      <w:r>
+        <w:rPr>
+          <w:sz w:val="34"/>
+        </w:rPr>
+        <w:t>",</w:t>
+      </w:r>
+    </w:p>
+    <w:p>
+      <w:pPr>
+        <w:rPr>
+          <w:sz w:val="34"/>
+        </w:rPr>
+      </w:pPr>
+      <w:r>
+        <w:rPr>
+          <w:sz w:val="34"/>
+        </w:rPr>
+        <w:t xml:space="preserve">        </w:t>
+      </w:r>
+      <w:proofErr w:type="spellStart"/>
+      <w:proofErr w:type="gramStart"/>
+      <w:r>
+        <w:rPr>
+          <w:sz w:val="34"/>
+        </w:rPr>
+        <w:t>isLearning</w:t>
+      </w:r>
+      <w:proofErr w:type="spellEnd"/>
+      <w:proofErr w:type="gramEnd"/>
+      <w:r>
+        <w:rPr>
+          <w:sz w:val="34"/>
+        </w:rPr>
+        <w:t>: false</w:t>
+      </w:r>
+    </w:p>
+    <w:p>
+      <w:pPr>
+        <w:rPr>
+          <w:sz w:val="34"/>
+        </w:rPr>
+      </w:pPr>
+      <w:r>
+        <w:rPr>
+          <w:sz w:val="34"/>
+        </w:rPr>
+        <w:t xml:space="preserve">    }</w:t>
+      </w:r>
+    </w:p>
+    <w:p>
+      <w:pPr>
+        <w:rPr>
+          <w:sz w:val="34"/>
+        </w:rPr>
+      </w:pPr>
+      <w:r>
+        <w:rPr>
+          <w:sz w:val="34"/>
+        </w:rPr>
+        <w:t>}).</w:t>
+      </w:r>
+      <w:proofErr w:type="gramStart"/>
+      <w:r>
+        <w:rPr>
+          <w:sz w:val="34"/>
+        </w:rPr>
+        <w:t>project(</w:t>
+      </w:r>
+      <w:proofErr w:type="gramEnd"/>
+      <w:r>
+        <w:rPr>
+          <w:sz w:val="34"/>
+        </w:rPr>
+        <w:t>{ skills: 1 })</w:t>
+      </w:r>
+    </w:p>
+    <w:p>
+      <w:pPr>
+        <w:rPr>
+          <w:sz w:val="34"/>
+        </w:rPr>
+      </w:pPr>
+    </w:p>
+    <w:p>
+      <w:pPr>
+        <w:rPr>
+          <w:sz w:val="34"/>
+        </w:rPr>
+      </w:pPr>
+      <w:r>
+        <w:rPr>
+          <w:sz w:val="34"/>
+        </w:rPr>
+        <w:t xml:space="preserve">// ----- </w:t>
+      </w:r>
+      <w:proofErr w:type="spellStart"/>
+      <w:r>
+        <w:rPr>
+          <w:sz w:val="34"/>
+        </w:rPr>
+        <w:t>elemMatch</w:t>
+      </w:r>
+      <w:proofErr w:type="spellEnd"/>
+      <w:r>
+        <w:rPr>
+          <w:sz w:val="34"/>
+        </w:rPr>
+        <w:t xml:space="preserve"> -----</w:t>
+      </w:r>
+    </w:p>
+    <w:p>
+      <w:pPr>
+        <w:rPr>
+          <w:sz w:val="34"/>
+        </w:rPr>
+      </w:pPr>
+      <w:proofErr w:type="spellStart"/>
+      <w:proofErr w:type="gramStart"/>
+      <w:r>
+        <w:rPr>
+          <w:sz w:val="34"/>
+        </w:rPr>
+        <w:t>db.test.find</w:t>
+      </w:r>
+      <w:proofErr w:type="spellEnd"/>
+      <w:r>
+        <w:rPr>
+          <w:sz w:val="34"/>
+        </w:rPr>
+        <w:t>({</w:t>
+      </w:r>
+      <w:proofErr w:type="gramEnd"/>
+    </w:p>
+    <w:p>
+      <w:pPr>
+        <w:rPr>
+          <w:sz w:val="34"/>
+        </w:rPr>
+      </w:pPr>
+      <w:r>
+        <w:rPr>
+          <w:sz w:val="34"/>
+        </w:rPr>
+        <w:t xml:space="preserve">    </w:t>
+      </w:r>
+      <w:proofErr w:type="gramStart"/>
+      <w:r>
+        <w:rPr>
+          <w:sz w:val="34"/>
+        </w:rPr>
+        <w:t>skills</w:t>
+      </w:r>
+      <w:proofErr w:type="gramEnd"/>
+      <w:r>
+        <w:rPr>
+          <w:sz w:val="34"/>
+        </w:rPr>
+        <w:t>: { $</w:t>
+      </w:r>
+      <w:proofErr w:type="spellStart"/>
+      <w:r>
+        <w:rPr>
+          <w:sz w:val="34"/>
+        </w:rPr>
+        <w:t>elemMatch</w:t>
+      </w:r>
+      <w:proofErr w:type="spellEnd"/>
+      <w:r>
+        <w:rPr>
+          <w:sz w:val="34"/>
+        </w:rPr>
+        <w:t>: {</w:t>
+      </w:r>
+    </w:p>
+    <w:p>
+      <w:pPr>
+        <w:rPr>
+          <w:sz w:val="34"/>
+        </w:rPr>
+      </w:pPr>
+      <w:r>
+        <w:rPr>
+          <w:sz w:val="34"/>
+        </w:rPr>
+        <w:t xml:space="preserve">        </w:t>
+      </w:r>
+      <w:proofErr w:type="gramStart"/>
+      <w:r>
+        <w:rPr>
+          <w:sz w:val="34"/>
+        </w:rPr>
+        <w:t>name</w:t>
+      </w:r>
+      <w:proofErr w:type="gramEnd"/>
+      <w:r>
+        <w:rPr>
+          <w:sz w:val="34"/>
+        </w:rPr>
+        <w:t>: "JAVASCRIPT",</w:t>
+      </w:r>
+    </w:p>
+    <w:p>
+      <w:pPr>
+        <w:rPr>
+          <w:sz w:val="34"/>
+        </w:rPr>
+      </w:pPr>
+      <w:r>
+        <w:rPr>
+          <w:sz w:val="34"/>
+        </w:rPr>
+        <w:t xml:space="preserve">        </w:t>
+      </w:r>
+      <w:proofErr w:type="gramStart"/>
+      <w:r>
+        <w:rPr>
+          <w:sz w:val="34"/>
+        </w:rPr>
+        <w:t>level</w:t>
+      </w:r>
+      <w:proofErr w:type="gramEnd"/>
+      <w:r>
+        <w:rPr>
+          <w:sz w:val="34"/>
+        </w:rPr>
+        <w:t>: "</w:t>
+      </w:r>
+      <w:proofErr w:type="spellStart"/>
+      <w:r>
+        <w:rPr>
+          <w:sz w:val="34"/>
+        </w:rPr>
+        <w:t>Intermidiate</w:t>
+      </w:r>
+      <w:proofErr w:type="spellEnd"/>
+      <w:r>
+        <w:rPr>
+          <w:sz w:val="34"/>
+        </w:rPr>
+        <w:t>"</w:t>
+      </w:r>
+    </w:p>
+    <w:p>
+      <w:pPr>
+        <w:rPr>
+          <w:sz w:val="34"/>
+        </w:rPr>
+      </w:pPr>
+      <w:r>
+        <w:rPr>
+          <w:sz w:val="34"/>
+        </w:rPr>
+        <w:t xml:space="preserve">    }}</w:t>
+      </w:r>
+    </w:p>
+    <w:p>
+      <w:pPr>
+        <w:rPr>
+          <w:sz w:val="34"/>
+        </w:rPr>
+      </w:pPr>
+      <w:r>
+        <w:rPr>
+          <w:sz w:val="34"/>
+        </w:rPr>
+        <w:t>}).</w:t>
+      </w:r>
+      <w:proofErr w:type="gramStart"/>
+      <w:r>
+        <w:rPr>
+          <w:sz w:val="34"/>
+        </w:rPr>
+        <w:t>project(</w:t>
+      </w:r>
+      <w:proofErr w:type="gramEnd"/>
+      <w:r>
+        <w:rPr>
+          <w:sz w:val="34"/>
+        </w:rPr>
+        <w:t>{ skills: 1 })</w:t>
+      </w:r>
+    </w:p>
+    <w:p>
+      <w:pPr>
+        <w:rPr>
+          <w:sz w:val="34"/>
+        </w:rPr>
+      </w:pPr>
+    </w:p>
+    <w:p>
+      <w:pPr>
+        <w:rPr>
+          <w:sz w:val="34"/>
+        </w:rPr>
+      </w:pPr>
+    </w:p>
+    <w:p>
+      <w:pPr>
+        <w:rPr>
+          <w:sz w:val="34"/>
+        </w:rPr>
+      </w:pPr>
+    </w:p>
+    <w:p>
+      <w:pPr>
+        <w:rPr>
+          <w:b/>
+          <w:sz w:val="40"/>
+        </w:rPr>
+      </w:pPr>
+      <w:r>
+        <w:rPr>
+          <w:b/>
+          <w:sz w:val="28"/>
+        </w:rPr>
+        <w:t>5-8 $set, $</w:t>
+      </w:r>
+      <w:proofErr w:type="spellStart"/>
+      <w:r>
+        <w:rPr>
+          <w:b/>
+          <w:sz w:val="28"/>
+        </w:rPr>
+        <w:t>addToSet</w:t>
+      </w:r>
+      <w:proofErr w:type="spellEnd"/>
+      <w:r>
+        <w:rPr>
+          <w:b/>
+          <w:sz w:val="28"/>
+        </w:rPr>
+        <w:t>, $push</w:t>
+      </w:r>
+    </w:p>
+    <w:p>
+      <w:pPr>
+        <w:rPr>
+          <w:sz w:val="34"/>
+        </w:rPr>
+      </w:pPr>
     </w:p>
     <w:p>
       <w:pPr>

</xml_diff>

<commit_message>
$unset, $pop, $pull, $pullAll  -added
</commit_message>
<xml_diff>
--- a/Module 5-In-Depth Exploration of MongoDB Queries.docx
+++ b/Module 5-In-Depth Exploration of MongoDB Queries.docx
@@ -5341,6 +5341,748 @@
         </w:rPr>
         <w:t>)</w:t>
       </w:r>
+    </w:p>
+    <w:p>
+      <w:pPr>
+        <w:rPr>
+          <w:sz w:val="34"/>
+        </w:rPr>
+      </w:pPr>
+    </w:p>
+    <w:p>
+      <w:pPr>
+        <w:rPr>
+          <w:sz w:val="34"/>
+        </w:rPr>
+      </w:pPr>
+    </w:p>
+    <w:p>
+      <w:pPr>
+        <w:rPr>
+          <w:b/>
+          <w:sz w:val="40"/>
+        </w:rPr>
+      </w:pPr>
+      <w:r>
+        <w:rPr>
+          <w:b/>
+          <w:sz w:val="28"/>
+        </w:rPr>
+        <w:t>5-9 $unset, $pop, $pull, $</w:t>
+      </w:r>
+      <w:proofErr w:type="spellStart"/>
+      <w:r>
+        <w:rPr>
+          <w:b/>
+          <w:sz w:val="28"/>
+        </w:rPr>
+        <w:t>pullAll</w:t>
+      </w:r>
+      <w:proofErr w:type="spellEnd"/>
+    </w:p>
+    <w:p>
+      <w:pPr>
+        <w:rPr>
+          <w:sz w:val="34"/>
+        </w:rPr>
+      </w:pPr>
+      <w:proofErr w:type="spellStart"/>
+      <w:proofErr w:type="gramStart"/>
+      <w:r>
+        <w:rPr>
+          <w:sz w:val="34"/>
+        </w:rPr>
+        <w:t>db.test.updateOne</w:t>
+      </w:r>
+      <w:proofErr w:type="spellEnd"/>
+      <w:r>
+        <w:rPr>
+          <w:sz w:val="34"/>
+        </w:rPr>
+        <w:t>(</w:t>
+      </w:r>
+      <w:proofErr w:type="gramEnd"/>
+    </w:p>
+    <w:p>
+      <w:pPr>
+        <w:rPr>
+          <w:sz w:val="34"/>
+        </w:rPr>
+      </w:pPr>
+      <w:r>
+        <w:rPr>
+          <w:sz w:val="34"/>
+        </w:rPr>
+        <w:t xml:space="preserve">    </w:t>
+      </w:r>
+      <w:proofErr w:type="gramStart"/>
+      <w:r>
+        <w:rPr>
+          <w:sz w:val="34"/>
+        </w:rPr>
+        <w:t>{ _</w:t>
+      </w:r>
+      <w:proofErr w:type="gramEnd"/>
+      <w:r>
+        <w:rPr>
+          <w:sz w:val="34"/>
+        </w:rPr>
+        <w:t xml:space="preserve">id: </w:t>
+      </w:r>
+      <w:proofErr w:type="spellStart"/>
+      <w:r>
+        <w:rPr>
+          <w:sz w:val="34"/>
+        </w:rPr>
+        <w:t>ObjectId</w:t>
+      </w:r>
+      <w:proofErr w:type="spellEnd"/>
+      <w:r>
+        <w:rPr>
+          <w:sz w:val="34"/>
+        </w:rPr>
+        <w:t>("6406ad63fc13ae5a40000065") },</w:t>
+      </w:r>
+    </w:p>
+    <w:p>
+      <w:pPr>
+        <w:rPr>
+          <w:sz w:val="34"/>
+        </w:rPr>
+      </w:pPr>
+      <w:r>
+        <w:rPr>
+          <w:sz w:val="34"/>
+        </w:rPr>
+        <w:t xml:space="preserve">    {</w:t>
+      </w:r>
+    </w:p>
+    <w:p>
+      <w:pPr>
+        <w:rPr>
+          <w:sz w:val="34"/>
+        </w:rPr>
+      </w:pPr>
+      <w:r>
+        <w:rPr>
+          <w:sz w:val="34"/>
+        </w:rPr>
+        <w:t xml:space="preserve">        $unset: {</w:t>
+      </w:r>
+    </w:p>
+    <w:p>
+      <w:pPr>
+        <w:rPr>
+          <w:sz w:val="34"/>
+        </w:rPr>
+      </w:pPr>
+      <w:r>
+        <w:rPr>
+          <w:sz w:val="34"/>
+        </w:rPr>
+        <w:t xml:space="preserve">            </w:t>
+      </w:r>
+      <w:proofErr w:type="gramStart"/>
+      <w:r>
+        <w:rPr>
+          <w:sz w:val="34"/>
+        </w:rPr>
+        <w:t>age</w:t>
+      </w:r>
+      <w:proofErr w:type="gramEnd"/>
+      <w:r>
+        <w:rPr>
+          <w:sz w:val="34"/>
+        </w:rPr>
+        <w:t>: 1</w:t>
+      </w:r>
+    </w:p>
+    <w:p>
+      <w:pPr>
+        <w:rPr>
+          <w:sz w:val="34"/>
+        </w:rPr>
+      </w:pPr>
+      <w:r>
+        <w:rPr>
+          <w:sz w:val="34"/>
+        </w:rPr>
+        <w:t xml:space="preserve">        }</w:t>
+      </w:r>
+    </w:p>
+    <w:p>
+      <w:pPr>
+        <w:rPr>
+          <w:sz w:val="34"/>
+        </w:rPr>
+      </w:pPr>
+      <w:r>
+        <w:rPr>
+          <w:sz w:val="34"/>
+        </w:rPr>
+        <w:t xml:space="preserve">    }</w:t>
+      </w:r>
+    </w:p>
+    <w:p>
+      <w:pPr>
+        <w:rPr>
+          <w:sz w:val="34"/>
+        </w:rPr>
+      </w:pPr>
+      <w:r>
+        <w:rPr>
+          <w:sz w:val="34"/>
+        </w:rPr>
+        <w:t>)</w:t>
+      </w:r>
+    </w:p>
+    <w:p>
+      <w:pPr>
+        <w:rPr>
+          <w:sz w:val="34"/>
+        </w:rPr>
+      </w:pPr>
+    </w:p>
+    <w:p>
+      <w:pPr>
+        <w:rPr>
+          <w:sz w:val="34"/>
+        </w:rPr>
+      </w:pPr>
+      <w:proofErr w:type="spellStart"/>
+      <w:proofErr w:type="gramStart"/>
+      <w:r>
+        <w:rPr>
+          <w:sz w:val="34"/>
+        </w:rPr>
+        <w:t>db.test.updateOne</w:t>
+      </w:r>
+      <w:proofErr w:type="spellEnd"/>
+      <w:r>
+        <w:rPr>
+          <w:sz w:val="34"/>
+        </w:rPr>
+        <w:t>(</w:t>
+      </w:r>
+      <w:proofErr w:type="gramEnd"/>
+    </w:p>
+    <w:p>
+      <w:pPr>
+        <w:rPr>
+          <w:sz w:val="34"/>
+        </w:rPr>
+      </w:pPr>
+      <w:r>
+        <w:rPr>
+          <w:sz w:val="34"/>
+        </w:rPr>
+        <w:lastRenderedPageBreak/>
+        <w:t xml:space="preserve">    </w:t>
+      </w:r>
+      <w:proofErr w:type="gramStart"/>
+      <w:r>
+        <w:rPr>
+          <w:sz w:val="34"/>
+        </w:rPr>
+        <w:t>{ _</w:t>
+      </w:r>
+      <w:proofErr w:type="gramEnd"/>
+      <w:r>
+        <w:rPr>
+          <w:sz w:val="34"/>
+        </w:rPr>
+        <w:t xml:space="preserve">id: </w:t>
+      </w:r>
+      <w:proofErr w:type="spellStart"/>
+      <w:r>
+        <w:rPr>
+          <w:sz w:val="34"/>
+        </w:rPr>
+        <w:t>ObjectId</w:t>
+      </w:r>
+      <w:proofErr w:type="spellEnd"/>
+      <w:r>
+        <w:rPr>
+          <w:sz w:val="34"/>
+        </w:rPr>
+        <w:t>("6406ad63fc13ae5a40000065") },</w:t>
+      </w:r>
+    </w:p>
+    <w:p>
+      <w:pPr>
+        <w:rPr>
+          <w:sz w:val="34"/>
+        </w:rPr>
+      </w:pPr>
+      <w:r>
+        <w:rPr>
+          <w:sz w:val="34"/>
+        </w:rPr>
+        <w:t xml:space="preserve">    {</w:t>
+      </w:r>
+    </w:p>
+    <w:p>
+      <w:pPr>
+        <w:rPr>
+          <w:sz w:val="34"/>
+        </w:rPr>
+      </w:pPr>
+      <w:r>
+        <w:rPr>
+          <w:sz w:val="34"/>
+        </w:rPr>
+        <w:t xml:space="preserve">        </w:t>
+      </w:r>
+      <w:proofErr w:type="gramStart"/>
+      <w:r>
+        <w:rPr>
+          <w:sz w:val="34"/>
+        </w:rPr>
+        <w:t>$pop: {</w:t>
+      </w:r>
+      <w:proofErr w:type="gramEnd"/>
+    </w:p>
+    <w:p>
+      <w:pPr>
+        <w:rPr>
+          <w:sz w:val="34"/>
+        </w:rPr>
+      </w:pPr>
+      <w:r>
+        <w:rPr>
+          <w:sz w:val="34"/>
+        </w:rPr>
+        <w:t xml:space="preserve">            </w:t>
+      </w:r>
+      <w:proofErr w:type="gramStart"/>
+      <w:r>
+        <w:rPr>
+          <w:sz w:val="34"/>
+        </w:rPr>
+        <w:t>friends</w:t>
+      </w:r>
+      <w:proofErr w:type="gramEnd"/>
+      <w:r>
+        <w:rPr>
+          <w:sz w:val="34"/>
+        </w:rPr>
+        <w:t>: 1</w:t>
+      </w:r>
+    </w:p>
+    <w:p>
+      <w:pPr>
+        <w:rPr>
+          <w:sz w:val="34"/>
+        </w:rPr>
+      </w:pPr>
+      <w:r>
+        <w:rPr>
+          <w:sz w:val="34"/>
+        </w:rPr>
+        <w:t xml:space="preserve">        }</w:t>
+      </w:r>
+    </w:p>
+    <w:p>
+      <w:pPr>
+        <w:rPr>
+          <w:sz w:val="34"/>
+        </w:rPr>
+      </w:pPr>
+      <w:r>
+        <w:rPr>
+          <w:sz w:val="34"/>
+        </w:rPr>
+        <w:t xml:space="preserve">    }</w:t>
+      </w:r>
+    </w:p>
+    <w:p>
+      <w:pPr>
+        <w:rPr>
+          <w:sz w:val="34"/>
+        </w:rPr>
+      </w:pPr>
+      <w:r>
+        <w:rPr>
+          <w:sz w:val="34"/>
+        </w:rPr>
+        <w:t>)</w:t>
+      </w:r>
+    </w:p>
+    <w:p>
+      <w:pPr>
+        <w:rPr>
+          <w:sz w:val="34"/>
+        </w:rPr>
+      </w:pPr>
+    </w:p>
+    <w:p>
+      <w:pPr>
+        <w:rPr>
+          <w:sz w:val="34"/>
+        </w:rPr>
+      </w:pPr>
+      <w:proofErr w:type="spellStart"/>
+      <w:proofErr w:type="gramStart"/>
+      <w:r>
+        <w:rPr>
+          <w:sz w:val="34"/>
+        </w:rPr>
+        <w:t>db.test.updateOne</w:t>
+      </w:r>
+      <w:proofErr w:type="spellEnd"/>
+      <w:r>
+        <w:rPr>
+          <w:sz w:val="34"/>
+        </w:rPr>
+        <w:t>(</w:t>
+      </w:r>
+      <w:proofErr w:type="gramEnd"/>
+    </w:p>
+    <w:p>
+      <w:pPr>
+        <w:rPr>
+          <w:sz w:val="34"/>
+        </w:rPr>
+      </w:pPr>
+      <w:r>
+        <w:rPr>
+          <w:sz w:val="34"/>
+        </w:rPr>
+        <w:t xml:space="preserve">    </w:t>
+      </w:r>
+      <w:proofErr w:type="gramStart"/>
+      <w:r>
+        <w:rPr>
+          <w:sz w:val="34"/>
+        </w:rPr>
+        <w:t>{ _</w:t>
+      </w:r>
+      <w:proofErr w:type="gramEnd"/>
+      <w:r>
+        <w:rPr>
+          <w:sz w:val="34"/>
+        </w:rPr>
+        <w:t xml:space="preserve">id: </w:t>
+      </w:r>
+      <w:proofErr w:type="spellStart"/>
+      <w:r>
+        <w:rPr>
+          <w:sz w:val="34"/>
+        </w:rPr>
+        <w:t>ObjectId</w:t>
+      </w:r>
+      <w:proofErr w:type="spellEnd"/>
+      <w:r>
+        <w:rPr>
+          <w:sz w:val="34"/>
+        </w:rPr>
+        <w:t>("6406ad63fc13ae5a40000065") },</w:t>
+      </w:r>
+    </w:p>
+    <w:p>
+      <w:pPr>
+        <w:rPr>
+          <w:sz w:val="34"/>
+        </w:rPr>
+      </w:pPr>
+      <w:r>
+        <w:rPr>
+          <w:sz w:val="34"/>
+        </w:rPr>
+        <w:t xml:space="preserve">    {</w:t>
+      </w:r>
+    </w:p>
+    <w:p>
+      <w:pPr>
+        <w:rPr>
+          <w:sz w:val="34"/>
+        </w:rPr>
+      </w:pPr>
+      <w:r>
+        <w:rPr>
+          <w:sz w:val="34"/>
+        </w:rPr>
+        <w:t xml:space="preserve">        </w:t>
+      </w:r>
+      <w:proofErr w:type="gramStart"/>
+      <w:r>
+        <w:rPr>
+          <w:sz w:val="34"/>
+        </w:rPr>
+        <w:t>$pop: {</w:t>
+      </w:r>
+      <w:proofErr w:type="gramEnd"/>
+    </w:p>
+    <w:p>
+      <w:pPr>
+        <w:rPr>
+          <w:sz w:val="34"/>
+        </w:rPr>
+      </w:pPr>
+      <w:r>
+        <w:rPr>
+          <w:sz w:val="34"/>
+        </w:rPr>
+        <w:t xml:space="preserve">            </w:t>
+      </w:r>
+      <w:proofErr w:type="gramStart"/>
+      <w:r>
+        <w:rPr>
+          <w:sz w:val="34"/>
+        </w:rPr>
+        <w:t>friends</w:t>
+      </w:r>
+      <w:proofErr w:type="gramEnd"/>
+      <w:r>
+        <w:rPr>
+          <w:sz w:val="34"/>
+        </w:rPr>
+        <w:t xml:space="preserve">: </w:t>
+      </w:r>
+      <w:r>
+        <w:rPr>
+          <w:sz w:val="34"/>
+        </w:rPr>
+        <w:t>-</w:t>
+      </w:r>
+      <w:r>
+        <w:rPr>
+          <w:sz w:val="34"/>
+        </w:rPr>
+        <w:t>1</w:t>
+      </w:r>
+    </w:p>
+    <w:p>
+      <w:pPr>
+        <w:rPr>
+          <w:sz w:val="34"/>
+        </w:rPr>
+      </w:pPr>
+      <w:r>
+        <w:rPr>
+          <w:sz w:val="34"/>
+        </w:rPr>
+        <w:t xml:space="preserve">        }</w:t>
+      </w:r>
+    </w:p>
+    <w:p>
+      <w:pPr>
+        <w:rPr>
+          <w:sz w:val="34"/>
+        </w:rPr>
+      </w:pPr>
+      <w:r>
+        <w:rPr>
+          <w:sz w:val="34"/>
+        </w:rPr>
+        <w:t xml:space="preserve">    }</w:t>
+      </w:r>
+    </w:p>
+    <w:p>
+      <w:pPr>
+        <w:rPr>
+          <w:sz w:val="34"/>
+        </w:rPr>
+      </w:pPr>
+      <w:r>
+        <w:rPr>
+          <w:sz w:val="34"/>
+        </w:rPr>
+        <w:t>)</w:t>
+      </w:r>
+    </w:p>
+    <w:p>
+      <w:pPr>
+        <w:rPr>
+          <w:sz w:val="34"/>
+        </w:rPr>
+      </w:pPr>
+    </w:p>
+    <w:p>
+      <w:pPr>
+        <w:rPr>
+          <w:sz w:val="34"/>
+        </w:rPr>
+      </w:pPr>
+      <w:proofErr w:type="spellStart"/>
+      <w:proofErr w:type="gramStart"/>
+      <w:r>
+        <w:rPr>
+          <w:sz w:val="34"/>
+        </w:rPr>
+        <w:t>db.test.updateOne</w:t>
+      </w:r>
+      <w:proofErr w:type="spellEnd"/>
+      <w:r>
+        <w:rPr>
+          <w:sz w:val="34"/>
+        </w:rPr>
+        <w:t>(</w:t>
+      </w:r>
+      <w:proofErr w:type="gramEnd"/>
+    </w:p>
+    <w:p>
+      <w:pPr>
+        <w:rPr>
+          <w:sz w:val="34"/>
+        </w:rPr>
+      </w:pPr>
+      <w:r>
+        <w:rPr>
+          <w:sz w:val="34"/>
+        </w:rPr>
+        <w:t xml:space="preserve">    </w:t>
+      </w:r>
+      <w:proofErr w:type="gramStart"/>
+      <w:r>
+        <w:rPr>
+          <w:sz w:val="34"/>
+        </w:rPr>
+        <w:t>{ _</w:t>
+      </w:r>
+      <w:proofErr w:type="gramEnd"/>
+      <w:r>
+        <w:rPr>
+          <w:sz w:val="34"/>
+        </w:rPr>
+        <w:t xml:space="preserve">id: </w:t>
+      </w:r>
+      <w:proofErr w:type="spellStart"/>
+      <w:r>
+        <w:rPr>
+          <w:sz w:val="34"/>
+        </w:rPr>
+        <w:t>ObjectId</w:t>
+      </w:r>
+      <w:proofErr w:type="spellEnd"/>
+      <w:r>
+        <w:rPr>
+          <w:sz w:val="34"/>
+        </w:rPr>
+        <w:t>("6406ad63fc13ae5a40000065") },</w:t>
+      </w:r>
+    </w:p>
+    <w:p>
+      <w:pPr>
+        <w:rPr>
+          <w:sz w:val="34"/>
+        </w:rPr>
+      </w:pPr>
+      <w:r>
+        <w:rPr>
+          <w:sz w:val="34"/>
+        </w:rPr>
+        <w:lastRenderedPageBreak/>
+        <w:t xml:space="preserve">    {</w:t>
+      </w:r>
+    </w:p>
+    <w:p>
+      <w:pPr>
+        <w:rPr>
+          <w:sz w:val="34"/>
+        </w:rPr>
+      </w:pPr>
+      <w:r>
+        <w:rPr>
+          <w:sz w:val="34"/>
+        </w:rPr>
+        <w:t xml:space="preserve">        </w:t>
+      </w:r>
+      <w:proofErr w:type="gramStart"/>
+      <w:r>
+        <w:rPr>
+          <w:sz w:val="34"/>
+        </w:rPr>
+        <w:t>$</w:t>
+      </w:r>
+      <w:proofErr w:type="spellStart"/>
+      <w:r>
+        <w:rPr>
+          <w:sz w:val="34"/>
+        </w:rPr>
+        <w:t>pullAll</w:t>
+      </w:r>
+      <w:proofErr w:type="spellEnd"/>
+      <w:r>
+        <w:rPr>
+          <w:sz w:val="34"/>
+        </w:rPr>
+        <w:t>: {</w:t>
+      </w:r>
+      <w:proofErr w:type="gramEnd"/>
+    </w:p>
+    <w:p>
+      <w:pPr>
+        <w:rPr>
+          <w:sz w:val="34"/>
+        </w:rPr>
+      </w:pPr>
+      <w:r>
+        <w:rPr>
+          <w:sz w:val="34"/>
+        </w:rPr>
+        <w:t xml:space="preserve">            </w:t>
+      </w:r>
+      <w:proofErr w:type="gramStart"/>
+      <w:r>
+        <w:rPr>
+          <w:sz w:val="34"/>
+        </w:rPr>
+        <w:t>interests</w:t>
+      </w:r>
+      <w:proofErr w:type="gramEnd"/>
+      <w:r>
+        <w:rPr>
+          <w:sz w:val="34"/>
+        </w:rPr>
+        <w:t>: ["Reading", "Driving"]</w:t>
+      </w:r>
+    </w:p>
+    <w:p>
+      <w:pPr>
+        <w:rPr>
+          <w:sz w:val="34"/>
+        </w:rPr>
+      </w:pPr>
+      <w:r>
+        <w:rPr>
+          <w:sz w:val="34"/>
+        </w:rPr>
+        <w:t xml:space="preserve">        }</w:t>
+      </w:r>
+    </w:p>
+    <w:p>
+      <w:pPr>
+        <w:rPr>
+          <w:sz w:val="34"/>
+        </w:rPr>
+      </w:pPr>
+      <w:r>
+        <w:rPr>
+          <w:sz w:val="34"/>
+        </w:rPr>
+        <w:t xml:space="preserve">    }</w:t>
+      </w:r>
+    </w:p>
+    <w:p>
+      <w:pPr>
+        <w:rPr>
+          <w:sz w:val="34"/>
+        </w:rPr>
+      </w:pPr>
+      <w:r>
+        <w:rPr>
+          <w:sz w:val="34"/>
+        </w:rPr>
+        <w:t>)</w:t>
+      </w:r>
+    </w:p>
+    <w:p>
+      <w:pPr>
+        <w:rPr>
+          <w:sz w:val="34"/>
+        </w:rPr>
+      </w:pPr>
     </w:p>
     <w:p>
       <w:pPr>

</xml_diff>

<commit_message>
More about $set, how to explore documentation  -added
</commit_message>
<xml_diff>
--- a/Module 5-In-Depth Exploration of MongoDB Queries.docx
+++ b/Module 5-In-Depth Exploration of MongoDB Queries.docx
@@ -6036,6 +6036,849 @@
           <w:sz w:val="34"/>
         </w:rPr>
         <w:t>: ["Reading", "Driving"]</w:t>
+      </w:r>
+    </w:p>
+    <w:p>
+      <w:pPr>
+        <w:rPr>
+          <w:sz w:val="34"/>
+        </w:rPr>
+      </w:pPr>
+      <w:r>
+        <w:rPr>
+          <w:sz w:val="34"/>
+        </w:rPr>
+        <w:t xml:space="preserve">        }</w:t>
+      </w:r>
+    </w:p>
+    <w:p>
+      <w:pPr>
+        <w:rPr>
+          <w:sz w:val="34"/>
+        </w:rPr>
+      </w:pPr>
+      <w:r>
+        <w:rPr>
+          <w:sz w:val="34"/>
+        </w:rPr>
+        <w:t xml:space="preserve">    }</w:t>
+      </w:r>
+    </w:p>
+    <w:p>
+      <w:pPr>
+        <w:rPr>
+          <w:sz w:val="34"/>
+        </w:rPr>
+      </w:pPr>
+      <w:r>
+        <w:rPr>
+          <w:sz w:val="34"/>
+        </w:rPr>
+        <w:t>)</w:t>
+      </w:r>
+    </w:p>
+    <w:p>
+      <w:pPr>
+        <w:rPr>
+          <w:sz w:val="34"/>
+        </w:rPr>
+      </w:pPr>
+    </w:p>
+    <w:p>
+      <w:pPr>
+        <w:rPr>
+          <w:b/>
+          <w:sz w:val="38"/>
+        </w:rPr>
+      </w:pPr>
+      <w:r>
+        <w:rPr>
+          <w:b/>
+          <w:sz w:val="26"/>
+        </w:rPr>
+        <w:t>5-10 More about $set, how to explore documentation</w:t>
+      </w:r>
+    </w:p>
+    <w:p>
+      <w:pPr>
+        <w:rPr>
+          <w:sz w:val="34"/>
+        </w:rPr>
+      </w:pPr>
+      <w:proofErr w:type="spellStart"/>
+      <w:proofErr w:type="gramStart"/>
+      <w:r>
+        <w:rPr>
+          <w:sz w:val="34"/>
+        </w:rPr>
+        <w:t>db.test.updateOne</w:t>
+      </w:r>
+      <w:proofErr w:type="spellEnd"/>
+      <w:r>
+        <w:rPr>
+          <w:sz w:val="34"/>
+        </w:rPr>
+        <w:t>(</w:t>
+      </w:r>
+      <w:proofErr w:type="gramEnd"/>
+    </w:p>
+    <w:p>
+      <w:pPr>
+        <w:rPr>
+          <w:sz w:val="34"/>
+        </w:rPr>
+      </w:pPr>
+      <w:r>
+        <w:rPr>
+          <w:sz w:val="34"/>
+        </w:rPr>
+        <w:t xml:space="preserve">    </w:t>
+      </w:r>
+      <w:proofErr w:type="gramStart"/>
+      <w:r>
+        <w:rPr>
+          <w:sz w:val="34"/>
+        </w:rPr>
+        <w:t>{ _</w:t>
+      </w:r>
+      <w:proofErr w:type="gramEnd"/>
+      <w:r>
+        <w:rPr>
+          <w:sz w:val="34"/>
+        </w:rPr>
+        <w:t xml:space="preserve">id: </w:t>
+      </w:r>
+      <w:proofErr w:type="spellStart"/>
+      <w:r>
+        <w:rPr>
+          <w:sz w:val="34"/>
+        </w:rPr>
+        <w:t>ObjectId</w:t>
+      </w:r>
+      <w:proofErr w:type="spellEnd"/>
+      <w:r>
+        <w:rPr>
+          <w:sz w:val="34"/>
+        </w:rPr>
+        <w:t>("6406ad63fc13ae5a40000065") },</w:t>
+      </w:r>
+    </w:p>
+    <w:p>
+      <w:pPr>
+        <w:rPr>
+          <w:sz w:val="34"/>
+        </w:rPr>
+      </w:pPr>
+      <w:r>
+        <w:rPr>
+          <w:sz w:val="34"/>
+        </w:rPr>
+        <w:t xml:space="preserve">    {</w:t>
+      </w:r>
+    </w:p>
+    <w:p>
+      <w:pPr>
+        <w:rPr>
+          <w:sz w:val="34"/>
+        </w:rPr>
+      </w:pPr>
+      <w:r>
+        <w:rPr>
+          <w:sz w:val="34"/>
+        </w:rPr>
+        <w:t xml:space="preserve">        </w:t>
+      </w:r>
+      <w:proofErr w:type="gramStart"/>
+      <w:r>
+        <w:rPr>
+          <w:sz w:val="34"/>
+        </w:rPr>
+        <w:t>$set: {</w:t>
+      </w:r>
+      <w:proofErr w:type="gramEnd"/>
+    </w:p>
+    <w:p>
+      <w:pPr>
+        <w:rPr>
+          <w:sz w:val="34"/>
+        </w:rPr>
+      </w:pPr>
+      <w:r>
+        <w:rPr>
+          <w:sz w:val="34"/>
+        </w:rPr>
+        <w:t xml:space="preserve">            "</w:t>
+      </w:r>
+      <w:proofErr w:type="spellStart"/>
+      <w:r>
+        <w:rPr>
+          <w:sz w:val="34"/>
+        </w:rPr>
+        <w:t>address.city</w:t>
+      </w:r>
+      <w:proofErr w:type="spellEnd"/>
+      <w:r>
+        <w:rPr>
+          <w:sz w:val="34"/>
+        </w:rPr>
+        <w:t>": "Dhaka"</w:t>
+      </w:r>
+    </w:p>
+    <w:p>
+      <w:pPr>
+        <w:rPr>
+          <w:sz w:val="34"/>
+        </w:rPr>
+      </w:pPr>
+      <w:r>
+        <w:rPr>
+          <w:sz w:val="34"/>
+        </w:rPr>
+        <w:t xml:space="preserve">        }</w:t>
+      </w:r>
+    </w:p>
+    <w:p>
+      <w:pPr>
+        <w:rPr>
+          <w:sz w:val="34"/>
+        </w:rPr>
+      </w:pPr>
+      <w:r>
+        <w:rPr>
+          <w:sz w:val="34"/>
+        </w:rPr>
+        <w:t xml:space="preserve">    }</w:t>
+      </w:r>
+    </w:p>
+    <w:p>
+      <w:pPr>
+        <w:rPr>
+          <w:sz w:val="34"/>
+        </w:rPr>
+      </w:pPr>
+      <w:r>
+        <w:rPr>
+          <w:sz w:val="34"/>
+        </w:rPr>
+        <w:t>)</w:t>
+      </w:r>
+    </w:p>
+    <w:p>
+      <w:pPr>
+        <w:rPr>
+          <w:sz w:val="34"/>
+        </w:rPr>
+      </w:pPr>
+    </w:p>
+    <w:p>
+      <w:pPr>
+        <w:rPr>
+          <w:sz w:val="34"/>
+        </w:rPr>
+      </w:pPr>
+      <w:proofErr w:type="spellStart"/>
+      <w:proofErr w:type="gramStart"/>
+      <w:r>
+        <w:rPr>
+          <w:sz w:val="34"/>
+        </w:rPr>
+        <w:t>db.test.updateOne</w:t>
+      </w:r>
+      <w:proofErr w:type="spellEnd"/>
+      <w:r>
+        <w:rPr>
+          <w:sz w:val="34"/>
+        </w:rPr>
+        <w:t>(</w:t>
+      </w:r>
+      <w:proofErr w:type="gramEnd"/>
+    </w:p>
+    <w:p>
+      <w:pPr>
+        <w:rPr>
+          <w:sz w:val="34"/>
+        </w:rPr>
+      </w:pPr>
+      <w:r>
+        <w:rPr>
+          <w:sz w:val="34"/>
+        </w:rPr>
+        <w:t xml:space="preserve">    </w:t>
+      </w:r>
+      <w:proofErr w:type="gramStart"/>
+      <w:r>
+        <w:rPr>
+          <w:sz w:val="34"/>
+        </w:rPr>
+        <w:t>{ _</w:t>
+      </w:r>
+      <w:proofErr w:type="gramEnd"/>
+      <w:r>
+        <w:rPr>
+          <w:sz w:val="34"/>
+        </w:rPr>
+        <w:t xml:space="preserve">id: </w:t>
+      </w:r>
+      <w:proofErr w:type="spellStart"/>
+      <w:r>
+        <w:rPr>
+          <w:sz w:val="34"/>
+        </w:rPr>
+        <w:t>ObjectId</w:t>
+      </w:r>
+      <w:proofErr w:type="spellEnd"/>
+      <w:r>
+        <w:rPr>
+          <w:sz w:val="34"/>
+        </w:rPr>
+        <w:t>("6406ad63fc13ae5a40000065") },</w:t>
+      </w:r>
+    </w:p>
+    <w:p>
+      <w:pPr>
+        <w:rPr>
+          <w:sz w:val="34"/>
+        </w:rPr>
+      </w:pPr>
+      <w:r>
+        <w:rPr>
+          <w:sz w:val="34"/>
+        </w:rPr>
+        <w:lastRenderedPageBreak/>
+        <w:t xml:space="preserve">    {</w:t>
+      </w:r>
+    </w:p>
+    <w:p>
+      <w:pPr>
+        <w:rPr>
+          <w:sz w:val="34"/>
+        </w:rPr>
+      </w:pPr>
+      <w:r>
+        <w:rPr>
+          <w:sz w:val="34"/>
+        </w:rPr>
+        <w:t xml:space="preserve">        </w:t>
+      </w:r>
+      <w:proofErr w:type="gramStart"/>
+      <w:r>
+        <w:rPr>
+          <w:sz w:val="34"/>
+        </w:rPr>
+        <w:t>$set: {</w:t>
+      </w:r>
+      <w:proofErr w:type="gramEnd"/>
+    </w:p>
+    <w:p>
+      <w:pPr>
+        <w:rPr>
+          <w:sz w:val="34"/>
+        </w:rPr>
+      </w:pPr>
+      <w:r>
+        <w:rPr>
+          <w:sz w:val="34"/>
+        </w:rPr>
+        <w:t xml:space="preserve">            "</w:t>
+      </w:r>
+      <w:proofErr w:type="spellStart"/>
+      <w:r>
+        <w:rPr>
+          <w:sz w:val="34"/>
+        </w:rPr>
+        <w:t>address.city</w:t>
+      </w:r>
+      <w:proofErr w:type="spellEnd"/>
+      <w:r>
+        <w:rPr>
+          <w:sz w:val="34"/>
+        </w:rPr>
+        <w:t>": "Dhaka",</w:t>
+      </w:r>
+    </w:p>
+    <w:p>
+      <w:pPr>
+        <w:rPr>
+          <w:sz w:val="34"/>
+        </w:rPr>
+      </w:pPr>
+      <w:r>
+        <w:rPr>
+          <w:sz w:val="34"/>
+        </w:rPr>
+        <w:t xml:space="preserve">            "</w:t>
+      </w:r>
+      <w:proofErr w:type="spellStart"/>
+      <w:r>
+        <w:rPr>
+          <w:sz w:val="34"/>
+        </w:rPr>
+        <w:t>address.postalCode</w:t>
+      </w:r>
+      <w:proofErr w:type="spellEnd"/>
+      <w:r>
+        <w:rPr>
+          <w:sz w:val="34"/>
+        </w:rPr>
+        <w:t>": 000,</w:t>
+      </w:r>
+    </w:p>
+    <w:p>
+      <w:pPr>
+        <w:rPr>
+          <w:sz w:val="34"/>
+        </w:rPr>
+      </w:pPr>
+      <w:r>
+        <w:rPr>
+          <w:sz w:val="34"/>
+        </w:rPr>
+        <w:t xml:space="preserve">            "</w:t>
+      </w:r>
+      <w:proofErr w:type="spellStart"/>
+      <w:r>
+        <w:rPr>
+          <w:sz w:val="34"/>
+        </w:rPr>
+        <w:t>address.country</w:t>
+      </w:r>
+      <w:proofErr w:type="spellEnd"/>
+      <w:r>
+        <w:rPr>
+          <w:sz w:val="34"/>
+        </w:rPr>
+        <w:t>": "Bangladesh"</w:t>
+      </w:r>
+    </w:p>
+    <w:p>
+      <w:pPr>
+        <w:rPr>
+          <w:sz w:val="34"/>
+        </w:rPr>
+      </w:pPr>
+      <w:r>
+        <w:rPr>
+          <w:sz w:val="34"/>
+        </w:rPr>
+        <w:t xml:space="preserve">        }</w:t>
+      </w:r>
+    </w:p>
+    <w:p>
+      <w:pPr>
+        <w:rPr>
+          <w:sz w:val="34"/>
+        </w:rPr>
+      </w:pPr>
+      <w:r>
+        <w:rPr>
+          <w:sz w:val="34"/>
+        </w:rPr>
+        <w:t xml:space="preserve">    }</w:t>
+      </w:r>
+    </w:p>
+    <w:p>
+      <w:pPr>
+        <w:rPr>
+          <w:sz w:val="34"/>
+        </w:rPr>
+      </w:pPr>
+      <w:r>
+        <w:rPr>
+          <w:sz w:val="34"/>
+        </w:rPr>
+        <w:t>)</w:t>
+      </w:r>
+    </w:p>
+    <w:p>
+      <w:pPr>
+        <w:rPr>
+          <w:sz w:val="34"/>
+        </w:rPr>
+      </w:pPr>
+    </w:p>
+    <w:p>
+      <w:pPr>
+        <w:rPr>
+          <w:sz w:val="34"/>
+        </w:rPr>
+      </w:pPr>
+      <w:r>
+        <w:rPr>
+          <w:sz w:val="34"/>
+        </w:rPr>
+        <w:t xml:space="preserve">Google -&gt; </w:t>
+      </w:r>
+      <w:r>
+        <w:rPr>
+          <w:sz w:val="34"/>
+        </w:rPr>
+        <w:t xml:space="preserve">How to update a property from an array of objects from </w:t>
+      </w:r>
+      <w:proofErr w:type="spellStart"/>
+      <w:r>
+        <w:rPr>
+          <w:sz w:val="34"/>
+        </w:rPr>
+        <w:t>mongodb</w:t>
+      </w:r>
+      <w:proofErr w:type="spellEnd"/>
+      <w:r>
+        <w:rPr>
+          <w:sz w:val="34"/>
+        </w:rPr>
+        <w:t xml:space="preserve"> </w:t>
+      </w:r>
+    </w:p>
+    <w:p>
+      <w:pPr>
+        <w:rPr>
+          <w:sz w:val="34"/>
+        </w:rPr>
+      </w:pPr>
+    </w:p>
+    <w:p>
+      <w:pPr>
+        <w:rPr>
+          <w:sz w:val="34"/>
+        </w:rPr>
+      </w:pPr>
+    </w:p>
+    <w:p>
+      <w:pPr>
+        <w:rPr>
+          <w:sz w:val="34"/>
+        </w:rPr>
+      </w:pPr>
+      <w:proofErr w:type="spellStart"/>
+      <w:proofErr w:type="gramStart"/>
+      <w:r>
+        <w:rPr>
+          <w:sz w:val="34"/>
+        </w:rPr>
+        <w:t>db.test.updateOne</w:t>
+      </w:r>
+      <w:proofErr w:type="spellEnd"/>
+      <w:r>
+        <w:rPr>
+          <w:sz w:val="34"/>
+        </w:rPr>
+        <w:t>(</w:t>
+      </w:r>
+      <w:proofErr w:type="gramEnd"/>
+    </w:p>
+    <w:p>
+      <w:pPr>
+        <w:rPr>
+          <w:sz w:val="34"/>
+        </w:rPr>
+      </w:pPr>
+      <w:r>
+        <w:rPr>
+          <w:sz w:val="34"/>
+        </w:rPr>
+        <w:t xml:space="preserve">    </w:t>
+      </w:r>
+      <w:proofErr w:type="gramStart"/>
+      <w:r>
+        <w:rPr>
+          <w:sz w:val="34"/>
+        </w:rPr>
+        <w:t>{ _</w:t>
+      </w:r>
+      <w:proofErr w:type="gramEnd"/>
+      <w:r>
+        <w:rPr>
+          <w:sz w:val="34"/>
+        </w:rPr>
+        <w:t xml:space="preserve">id: </w:t>
+      </w:r>
+      <w:proofErr w:type="spellStart"/>
+      <w:r>
+        <w:rPr>
+          <w:sz w:val="34"/>
+        </w:rPr>
+        <w:t>ObjectId</w:t>
+      </w:r>
+      <w:proofErr w:type="spellEnd"/>
+      <w:r>
+        <w:rPr>
+          <w:sz w:val="34"/>
+        </w:rPr>
+        <w:t>("6406ad63fc13ae5a40000065"), "</w:t>
+      </w:r>
+      <w:proofErr w:type="spellStart"/>
+      <w:r>
+        <w:rPr>
+          <w:sz w:val="34"/>
+        </w:rPr>
+        <w:t>education.major</w:t>
+      </w:r>
+      <w:proofErr w:type="spellEnd"/>
+      <w:r>
+        <w:rPr>
+          <w:sz w:val="34"/>
+        </w:rPr>
+        <w:t>": "Art" },</w:t>
+      </w:r>
+    </w:p>
+    <w:p>
+      <w:pPr>
+        <w:rPr>
+          <w:sz w:val="34"/>
+        </w:rPr>
+      </w:pPr>
+      <w:r>
+        <w:rPr>
+          <w:sz w:val="34"/>
+        </w:rPr>
+        <w:t xml:space="preserve">    {</w:t>
+      </w:r>
+    </w:p>
+    <w:p>
+      <w:pPr>
+        <w:rPr>
+          <w:sz w:val="34"/>
+        </w:rPr>
+      </w:pPr>
+      <w:r>
+        <w:rPr>
+          <w:sz w:val="34"/>
+        </w:rPr>
+        <w:t xml:space="preserve">        </w:t>
+      </w:r>
+      <w:proofErr w:type="gramStart"/>
+      <w:r>
+        <w:rPr>
+          <w:sz w:val="34"/>
+        </w:rPr>
+        <w:t>$set: {</w:t>
+      </w:r>
+      <w:proofErr w:type="gramEnd"/>
+    </w:p>
+    <w:p>
+      <w:pPr>
+        <w:rPr>
+          <w:sz w:val="34"/>
+        </w:rPr>
+      </w:pPr>
+      <w:r>
+        <w:rPr>
+          <w:sz w:val="34"/>
+        </w:rPr>
+        <w:t xml:space="preserve">            "</w:t>
+      </w:r>
+      <w:proofErr w:type="spellStart"/>
+      <w:r>
+        <w:rPr>
+          <w:sz w:val="34"/>
+        </w:rPr>
+        <w:t>education</w:t>
+      </w:r>
+      <w:proofErr w:type="gramStart"/>
+      <w:r>
+        <w:rPr>
+          <w:sz w:val="34"/>
+        </w:rPr>
+        <w:t>.$</w:t>
+      </w:r>
+      <w:proofErr w:type="gramEnd"/>
+      <w:r>
+        <w:rPr>
+          <w:sz w:val="34"/>
+        </w:rPr>
+        <w:t>.major</w:t>
+      </w:r>
+      <w:proofErr w:type="spellEnd"/>
+      <w:r>
+        <w:rPr>
+          <w:sz w:val="34"/>
+        </w:rPr>
+        <w:t>": "CSE",</w:t>
+      </w:r>
+    </w:p>
+    <w:p>
+      <w:pPr>
+        <w:rPr>
+          <w:sz w:val="34"/>
+        </w:rPr>
+      </w:pPr>
+      <w:r>
+        <w:rPr>
+          <w:sz w:val="34"/>
+        </w:rPr>
+        <w:t xml:space="preserve">        }</w:t>
+      </w:r>
+    </w:p>
+    <w:p>
+      <w:pPr>
+        <w:rPr>
+          <w:sz w:val="34"/>
+        </w:rPr>
+      </w:pPr>
+      <w:r>
+        <w:rPr>
+          <w:sz w:val="34"/>
+        </w:rPr>
+        <w:lastRenderedPageBreak/>
+        <w:t xml:space="preserve">    }</w:t>
+      </w:r>
+    </w:p>
+    <w:p>
+      <w:pPr>
+        <w:rPr>
+          <w:sz w:val="34"/>
+        </w:rPr>
+      </w:pPr>
+      <w:r>
+        <w:rPr>
+          <w:sz w:val="34"/>
+        </w:rPr>
+        <w:t>)</w:t>
+      </w:r>
+    </w:p>
+    <w:p>
+      <w:pPr>
+        <w:rPr>
+          <w:sz w:val="34"/>
+        </w:rPr>
+      </w:pPr>
+    </w:p>
+    <w:p>
+      <w:pPr>
+        <w:rPr>
+          <w:sz w:val="34"/>
+        </w:rPr>
+      </w:pPr>
+    </w:p>
+    <w:p>
+      <w:pPr>
+        <w:rPr>
+          <w:sz w:val="34"/>
+        </w:rPr>
+      </w:pPr>
+      <w:proofErr w:type="spellStart"/>
+      <w:proofErr w:type="gramStart"/>
+      <w:r>
+        <w:rPr>
+          <w:sz w:val="34"/>
+        </w:rPr>
+        <w:t>db.test.updateOne</w:t>
+      </w:r>
+      <w:proofErr w:type="spellEnd"/>
+      <w:r>
+        <w:rPr>
+          <w:sz w:val="34"/>
+        </w:rPr>
+        <w:t>(</w:t>
+      </w:r>
+      <w:proofErr w:type="gramEnd"/>
+    </w:p>
+    <w:p>
+      <w:pPr>
+        <w:rPr>
+          <w:sz w:val="34"/>
+        </w:rPr>
+      </w:pPr>
+      <w:r>
+        <w:rPr>
+          <w:sz w:val="34"/>
+        </w:rPr>
+        <w:t xml:space="preserve">    </w:t>
+      </w:r>
+      <w:proofErr w:type="gramStart"/>
+      <w:r>
+        <w:rPr>
+          <w:sz w:val="34"/>
+        </w:rPr>
+        <w:t>{ _</w:t>
+      </w:r>
+      <w:proofErr w:type="gramEnd"/>
+      <w:r>
+        <w:rPr>
+          <w:sz w:val="34"/>
+        </w:rPr>
+        <w:t xml:space="preserve">id: </w:t>
+      </w:r>
+      <w:proofErr w:type="spellStart"/>
+      <w:r>
+        <w:rPr>
+          <w:sz w:val="34"/>
+        </w:rPr>
+        <w:t>ObjectId</w:t>
+      </w:r>
+      <w:proofErr w:type="spellEnd"/>
+      <w:r>
+        <w:rPr>
+          <w:sz w:val="34"/>
+        </w:rPr>
+        <w:t>("6406ad63fc13ae5a40000066")},</w:t>
+      </w:r>
+    </w:p>
+    <w:p>
+      <w:pPr>
+        <w:rPr>
+          <w:sz w:val="34"/>
+        </w:rPr>
+      </w:pPr>
+      <w:r>
+        <w:rPr>
+          <w:sz w:val="34"/>
+        </w:rPr>
+        <w:t xml:space="preserve">    {</w:t>
+      </w:r>
+    </w:p>
+    <w:p>
+      <w:pPr>
+        <w:rPr>
+          <w:sz w:val="34"/>
+        </w:rPr>
+      </w:pPr>
+      <w:r>
+        <w:rPr>
+          <w:sz w:val="34"/>
+        </w:rPr>
+        <w:t xml:space="preserve">        $</w:t>
+      </w:r>
+      <w:proofErr w:type="gramStart"/>
+      <w:r>
+        <w:rPr>
+          <w:sz w:val="34"/>
+        </w:rPr>
+        <w:t>inc</w:t>
+      </w:r>
+      <w:proofErr w:type="gramEnd"/>
+      <w:r>
+        <w:rPr>
+          <w:sz w:val="34"/>
+        </w:rPr>
+        <w:t>: {</w:t>
+      </w:r>
+    </w:p>
+    <w:p>
+      <w:pPr>
+        <w:rPr>
+          <w:sz w:val="34"/>
+        </w:rPr>
+      </w:pPr>
+      <w:r>
+        <w:rPr>
+          <w:sz w:val="34"/>
+        </w:rPr>
+        <w:t xml:space="preserve">            </w:t>
+      </w:r>
+      <w:proofErr w:type="gramStart"/>
+      <w:r>
+        <w:rPr>
+          <w:sz w:val="34"/>
+        </w:rPr>
+        <w:t>age</w:t>
+      </w:r>
+      <w:proofErr w:type="gramEnd"/>
+      <w:r>
+        <w:rPr>
+          <w:sz w:val="34"/>
+        </w:rPr>
+        <w:t>: 2</w:t>
       </w:r>
     </w:p>
     <w:p>

</xml_diff>

<commit_message>
delete documents, drop collection and how to explore  -added
</commit_message>
<xml_diff>
--- a/Module 5-In-Depth Exploration of MongoDB Queries.docx
+++ b/Module 5-In-Depth Exploration of MongoDB Queries.docx
@@ -6923,9 +6923,277 @@
     <w:p>
       <w:pPr>
         <w:rPr>
-          <w:sz w:val="34"/>
-        </w:rPr>
-      </w:pPr>
+          <w:b/>
+          <w:sz w:val="34"/>
+        </w:rPr>
+      </w:pPr>
+    </w:p>
+    <w:p>
+      <w:pPr>
+        <w:rPr>
+          <w:b/>
+          <w:sz w:val="38"/>
+        </w:rPr>
+      </w:pPr>
+      <w:r>
+        <w:rPr>
+          <w:b/>
+          <w:sz w:val="26"/>
+        </w:rPr>
+        <w:t xml:space="preserve">5-11 delete documents, drop collection and how to explore by </w:t>
+      </w:r>
+      <w:proofErr w:type="gramStart"/>
+      <w:r>
+        <w:rPr>
+          <w:b/>
+          <w:sz w:val="26"/>
+        </w:rPr>
+        <w:t>yourself</w:t>
+      </w:r>
+      <w:proofErr w:type="gramEnd"/>
+    </w:p>
+    <w:p>
+      <w:pPr>
+        <w:rPr>
+          <w:sz w:val="34"/>
+        </w:rPr>
+      </w:pPr>
+    </w:p>
+    <w:p>
+      <w:pPr>
+        <w:rPr>
+          <w:sz w:val="34"/>
+        </w:rPr>
+      </w:pPr>
+      <w:proofErr w:type="spellStart"/>
+      <w:proofErr w:type="gramStart"/>
+      <w:r>
+        <w:rPr>
+          <w:sz w:val="34"/>
+        </w:rPr>
+        <w:t>db.test.deleteOne</w:t>
+      </w:r>
+      <w:proofErr w:type="spellEnd"/>
+      <w:r>
+        <w:rPr>
+          <w:sz w:val="34"/>
+        </w:rPr>
+        <w:t>(</w:t>
+      </w:r>
+      <w:proofErr w:type="gramEnd"/>
+      <w:r>
+        <w:rPr>
+          <w:sz w:val="34"/>
+        </w:rPr>
+        <w:t xml:space="preserve">{ _id: </w:t>
+      </w:r>
+      <w:proofErr w:type="spellStart"/>
+      <w:r>
+        <w:rPr>
+          <w:sz w:val="34"/>
+        </w:rPr>
+        <w:t>ObjectId</w:t>
+      </w:r>
+      <w:proofErr w:type="spellEnd"/>
+      <w:r>
+        <w:rPr>
+          <w:sz w:val="34"/>
+        </w:rPr>
+        <w:t>("6406ad63fc13ae5a40000065") })</w:t>
+      </w:r>
+    </w:p>
+    <w:p>
+      <w:pPr>
+        <w:rPr>
+          <w:sz w:val="34"/>
+        </w:rPr>
+      </w:pPr>
+      <w:proofErr w:type="spellStart"/>
+      <w:proofErr w:type="gramStart"/>
+      <w:r>
+        <w:rPr>
+          <w:sz w:val="34"/>
+        </w:rPr>
+        <w:t>google</w:t>
+      </w:r>
+      <w:proofErr w:type="spellEnd"/>
+      <w:proofErr w:type="gramEnd"/>
+      <w:r>
+        <w:rPr>
+          <w:sz w:val="34"/>
+        </w:rPr>
+        <w:t xml:space="preserve"> -&gt; how to create a collection in </w:t>
+      </w:r>
+      <w:proofErr w:type="spellStart"/>
+      <w:r>
+        <w:rPr>
+          <w:sz w:val="34"/>
+        </w:rPr>
+        <w:t>mongodb</w:t>
+      </w:r>
+      <w:proofErr w:type="spellEnd"/>
+    </w:p>
+    <w:p>
+      <w:pPr>
+        <w:rPr>
+          <w:sz w:val="34"/>
+        </w:rPr>
+      </w:pPr>
+    </w:p>
+    <w:p>
+      <w:pPr>
+        <w:rPr>
+          <w:sz w:val="34"/>
+        </w:rPr>
+      </w:pPr>
+      <w:proofErr w:type="spellStart"/>
+      <w:proofErr w:type="gramStart"/>
+      <w:r>
+        <w:rPr>
+          <w:sz w:val="34"/>
+        </w:rPr>
+        <w:t>db.createCollection</w:t>
+      </w:r>
+      <w:proofErr w:type="spellEnd"/>
+      <w:r>
+        <w:rPr>
+          <w:sz w:val="34"/>
+        </w:rPr>
+        <w:t>(</w:t>
+      </w:r>
+      <w:proofErr w:type="gramEnd"/>
+      <w:r>
+        <w:rPr>
+          <w:sz w:val="34"/>
+        </w:rPr>
+        <w:t>"posts")</w:t>
+      </w:r>
+    </w:p>
+    <w:p>
+      <w:pPr>
+        <w:rPr>
+          <w:sz w:val="34"/>
+        </w:rPr>
+      </w:pPr>
+      <w:proofErr w:type="spellStart"/>
+      <w:proofErr w:type="gramStart"/>
+      <w:r>
+        <w:rPr>
+          <w:sz w:val="34"/>
+        </w:rPr>
+        <w:lastRenderedPageBreak/>
+        <w:t>db.posts.insert</w:t>
+      </w:r>
+      <w:proofErr w:type="spellEnd"/>
+      <w:r>
+        <w:rPr>
+          <w:sz w:val="34"/>
+        </w:rPr>
+        <w:t>(</w:t>
+      </w:r>
+      <w:proofErr w:type="gramEnd"/>
+      <w:r>
+        <w:rPr>
+          <w:sz w:val="34"/>
+        </w:rPr>
+        <w:t>{test: "I am testing ! "})</w:t>
+      </w:r>
+    </w:p>
+    <w:p>
+      <w:pPr>
+        <w:rPr>
+          <w:sz w:val="34"/>
+        </w:rPr>
+      </w:pPr>
+      <w:proofErr w:type="spellStart"/>
+      <w:r>
+        <w:rPr>
+          <w:sz w:val="34"/>
+        </w:rPr>
+        <w:t>db.posts.drop</w:t>
+      </w:r>
+      <w:proofErr w:type="spellEnd"/>
+      <w:r>
+        <w:rPr>
+          <w:sz w:val="34"/>
+        </w:rPr>
+        <w:t xml:space="preserve">( { </w:t>
+      </w:r>
+      <w:proofErr w:type="spellStart"/>
+      <w:r>
+        <w:rPr>
+          <w:sz w:val="34"/>
+        </w:rPr>
+        <w:t>writeConcern</w:t>
+      </w:r>
+      <w:proofErr w:type="spellEnd"/>
+      <w:r>
+        <w:rPr>
+          <w:sz w:val="34"/>
+        </w:rPr>
+        <w:t>: { w: 1 } } )</w:t>
+      </w:r>
+      <w:r>
+        <w:rPr>
+          <w:sz w:val="34"/>
+        </w:rPr>
+        <w:t xml:space="preserve"> // warning shows why  ???</w:t>
+      </w:r>
+    </w:p>
+    <w:p>
+      <w:pPr>
+        <w:rPr>
+          <w:sz w:val="34"/>
+        </w:rPr>
+      </w:pPr>
+    </w:p>
+    <w:p>
+      <w:pPr>
+        <w:rPr>
+          <w:sz w:val="34"/>
+        </w:rPr>
+      </w:pPr>
+    </w:p>
+    <w:p>
+      <w:pPr>
+        <w:rPr>
+          <w:sz w:val="34"/>
+        </w:rPr>
+      </w:pPr>
+    </w:p>
+    <w:p>
+      <w:pPr>
+        <w:rPr>
+          <w:sz w:val="34"/>
+        </w:rPr>
+      </w:pPr>
+    </w:p>
+    <w:p>
+      <w:pPr>
+        <w:rPr>
+          <w:sz w:val="34"/>
+        </w:rPr>
+      </w:pPr>
+    </w:p>
+    <w:p>
+      <w:pPr>
+        <w:rPr>
+          <w:sz w:val="34"/>
+        </w:rPr>
+      </w:pPr>
+    </w:p>
+    <w:p>
+      <w:pPr>
+        <w:rPr>
+          <w:sz w:val="34"/>
+        </w:rPr>
+      </w:pPr>
+      <w:r>
+        <w:rPr>
+          <w:sz w:val="34"/>
+        </w:rPr>
+        <w:br w:type="page"/>
+      </w:r>
     </w:p>
     <w:p>
       <w:pPr>

</xml_diff>